<commit_message>
added in references and photo permissions
</commit_message>
<xml_diff>
--- a/Final Documentation/Final Documentation Research Draft.docx
+++ b/Final Documentation/Final Documentation Research Draft.docx
@@ -1,6 +1,6 @@
 
 <file path=word/document.xml><?xml version="1.0" encoding="utf-8"?>
-<w:document xmlns:wpc="http://schemas.microsoft.com/office/word/2010/wordprocessingCanvas" xmlns:cx="http://schemas.microsoft.com/office/drawing/2014/chartex" xmlns:cx1="http://schemas.microsoft.com/office/drawing/2015/9/8/chartex" xmlns:cx2="http://schemas.microsoft.com/office/drawing/2015/10/21/chartex" xmlns:cx3="http://schemas.microsoft.com/office/drawing/2016/5/9/chartex" xmlns:cx4="http://schemas.microsoft.com/office/drawing/2016/5/10/chartex" xmlns:cx5="http://schemas.microsoft.com/office/drawing/2016/5/11/chartex" xmlns:cx6="http://schemas.microsoft.com/office/drawing/2016/5/12/chartex" xmlns:cx7="http://schemas.microsoft.com/office/drawing/2016/5/13/chartex" xmlns:cx8="http://schemas.microsoft.com/office/drawing/2016/5/14/chartex" xmlns:mc="http://schemas.openxmlformats.org/markup-compatibility/2006" xmlns:o="urn:schemas-microsoft-com:office:office" xmlns:r="http://schemas.openxmlformats.org/officeDocument/2006/relationships" xmlns:m="http://schemas.openxmlformats.org/officeDocument/2006/math" xmlns:v="urn:schemas-microsoft-com:vml" xmlns:wp14="http://schemas.microsoft.com/office/word/2010/wordprocessingDrawing" xmlns:wp="http://schemas.openxmlformats.org/drawingml/2006/wordprocessingDrawing" xmlns:w10="urn:schemas-microsoft-com:office:word" xmlns:w="http://schemas.openxmlformats.org/wordprocessingml/2006/main" xmlns:w14="http://schemas.microsoft.com/office/word/2010/wordml" xmlns:w15="http://schemas.microsoft.com/office/word/2012/wordml" xmlns:w16se="http://schemas.microsoft.com/office/word/2015/wordml/symex" xmlns:wpg="http://schemas.microsoft.com/office/word/2010/wordprocessingGroup" xmlns:wpi="http://schemas.microsoft.com/office/word/2010/wordprocessingInk" xmlns:wne="http://schemas.microsoft.com/office/word/2006/wordml" xmlns:wps="http://schemas.microsoft.com/office/word/2010/wordprocessingShape" mc:Ignorable="w14 w15 w16se wp14">
+<w:document xmlns:wpc="http://schemas.microsoft.com/office/word/2010/wordprocessingCanvas" xmlns:mo="http://schemas.microsoft.com/office/mac/office/2008/main" xmlns:mc="http://schemas.openxmlformats.org/markup-compatibility/2006" xmlns:mv="urn:schemas-microsoft-com:mac:vml" xmlns:o="urn:schemas-microsoft-com:office:office" xmlns:r="http://schemas.openxmlformats.org/officeDocument/2006/relationships" xmlns:m="http://schemas.openxmlformats.org/officeDocument/2006/math" xmlns:v="urn:schemas-microsoft-com:vml" xmlns:wp14="http://schemas.microsoft.com/office/word/2010/wordprocessingDrawing" xmlns:wp="http://schemas.openxmlformats.org/drawingml/2006/wordprocessingDrawing" xmlns:w10="urn:schemas-microsoft-com:office:word" xmlns:w="http://schemas.openxmlformats.org/wordprocessingml/2006/main" xmlns:w14="http://schemas.microsoft.com/office/word/2010/wordml" xmlns:w15="http://schemas.microsoft.com/office/word/2012/wordml" xmlns:wpg="http://schemas.microsoft.com/office/word/2010/wordprocessingGroup" xmlns:wpi="http://schemas.microsoft.com/office/word/2010/wordprocessingInk" xmlns:wne="http://schemas.microsoft.com/office/word/2006/wordml" xmlns:wps="http://schemas.microsoft.com/office/word/2010/wordprocessingShape" mc:Ignorable="w14 w15 wp14">
   <w:body>
     <w:p>
       <w:pPr>
@@ -278,18 +278,8 @@
           <w:sz w:val="32"/>
           <w:szCs w:val="32"/>
         </w:rPr>
-        <w:t xml:space="preserve">Lucas </w:t>
-      </w:r>
-      <w:proofErr w:type="spellStart"/>
-      <w:r>
-        <w:rPr>
-          <w:b/>
-          <w:sz w:val="32"/>
-          <w:szCs w:val="32"/>
-        </w:rPr>
-        <w:t>Plager</w:t>
-      </w:r>
-      <w:proofErr w:type="spellEnd"/>
+        <w:t>Lucas Plager</w:t>
+      </w:r>
       <w:r>
         <w:rPr>
           <w:sz w:val="32"/>
@@ -11095,10 +11085,10 @@
             <v:path o:extrusionok="f" gradientshapeok="t" o:connecttype="rect"/>
             <o:lock v:ext="edit" aspectratio="t"/>
           </v:shapetype>
-          <v:shape id="_x0000_i1025" type="#_x0000_t75" style="width:429.75pt;height:422.25pt" o:ole="">
+          <v:shape id="_x0000_i1025" type="#_x0000_t75" style="width:430pt;height:422pt" o:ole="">
             <v:imagedata r:id="rId23" o:title=""/>
           </v:shape>
-          <o:OLEObject Type="Embed" ProgID="Visio.Drawing.15" ShapeID="_x0000_i1025" DrawAspect="Content" ObjectID="_1552399814" r:id="rId24"/>
+          <o:OLEObject Type="Embed" ProgID="Visio.Drawing.15" ShapeID="_x0000_i1025" DrawAspect="Content" ObjectID="_1552406313" r:id="rId24"/>
         </w:object>
       </w:r>
     </w:p>
@@ -11538,11 +11528,11 @@
           </mc:Choice>
           <mc:Fallback>
             <w:pict>
-              <v:shapetype w14:anchorId="5B2892D7" id="_x0000_t202" coordsize="21600,21600" o:spt="202" path="m,l,21600r21600,l21600,xe">
+              <v:shapetype w14:anchorId="5B2892D7" id="_x0000_t202" coordsize="21600,21600" o:spt="202" path="m0,0l0,21600,21600,21600,21600,0xe">
                 <v:stroke joinstyle="miter"/>
                 <v:path gradientshapeok="t" o:connecttype="rect"/>
               </v:shapetype>
-              <v:shape id="Text Box 28" o:spid="_x0000_s1026" type="#_x0000_t202" style="position:absolute;left:0;text-align:left;margin-left:129.6pt;margin-top:153.7pt;width:180.8pt;height:10.5pt;z-index:251677696;visibility:visible;mso-wrap-style:square;mso-height-percent:0;mso-wrap-distance-left:9pt;mso-wrap-distance-top:0;mso-wrap-distance-right:9pt;mso-wrap-distance-bottom:0;mso-position-horizontal:right;mso-position-horizontal-relative:margin;mso-position-vertical:absolute;mso-position-vertical-relative:text;mso-height-percent:0;mso-height-relative:margin;v-text-anchor:top" o:gfxdata="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" stroked="f">
+              <v:shape id="Text Box 28" o:spid="_x0000_s1026" type="#_x0000_t202" style="position:absolute;left:0;text-align:left;margin-left:129.6pt;margin-top:153.7pt;width:180.8pt;height:10.5pt;z-index:251677696;visibility:visible;mso-wrap-style:square;mso-height-percent:0;mso-wrap-distance-left:9pt;mso-wrap-distance-top:0;mso-wrap-distance-right:9pt;mso-wrap-distance-bottom:0;mso-position-horizontal:right;mso-position-horizontal-relative:margin;mso-position-vertical:absolute;mso-position-vertical-relative:text;mso-height-percent:0;mso-height-relative:margin;v-text-anchor:top" o:gfxdata="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" stroked="f">
                 <v:textbox inset="0,0,0,0">
                   <w:txbxContent>
                     <w:p>
@@ -11799,7 +11789,7 @@
           </mc:Choice>
           <mc:Fallback>
             <w:pict>
-              <v:shape w14:anchorId="30B2FD5A" id="Text Box 25" o:spid="_x0000_s1027" type="#_x0000_t202" style="position:absolute;left:0;text-align:left;margin-left:235.5pt;margin-top:141.7pt;width:198.95pt;height:21.75pt;z-index:251675648;visibility:visible;mso-wrap-style:square;mso-height-percent:0;mso-wrap-distance-left:9pt;mso-wrap-distance-top:0;mso-wrap-distance-right:9pt;mso-wrap-distance-bottom:0;mso-position-horizontal:absolute;mso-position-horizontal-relative:text;mso-position-vertical:absolute;mso-position-vertical-relative:text;mso-height-percent:0;mso-height-relative:margin;v-text-anchor:top" o:gfxdata="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" stroked="f">
+              <v:shape w14:anchorId="30B2FD5A" id="Text Box 25" o:spid="_x0000_s1027" type="#_x0000_t202" style="position:absolute;left:0;text-align:left;margin-left:235.5pt;margin-top:141.7pt;width:198.95pt;height:21.75pt;z-index:251675648;visibility:visible;mso-wrap-style:square;mso-height-percent:0;mso-wrap-distance-left:9pt;mso-wrap-distance-top:0;mso-wrap-distance-right:9pt;mso-wrap-distance-bottom:0;mso-position-horizontal:absolute;mso-position-horizontal-relative:text;mso-position-vertical:absolute;mso-position-vertical-relative:text;mso-height-percent:0;mso-height-relative:margin;v-text-anchor:top" o:gfxdata="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" stroked="f">
                 <v:textbox inset="0,0,0,0">
                   <w:txbxContent>
                     <w:p>
@@ -11871,7 +11861,7 @@
       </w:pPr>
       <w:bookmarkStart w:id="33" w:name="_Toc478657099"/>
       <w:r>
-        <w:t>Audio Output Devices for Fire Alarm Systems</w:t>
+        <w:t>Output Devices for Fire Alarm Systems</w:t>
       </w:r>
       <w:bookmarkEnd w:id="33"/>
     </w:p>
@@ -11946,6 +11936,9 @@
       </w:pPr>
       <w:r>
         <w:t>The fire detection for these types of devices usually include a type of seal that melts due to high heats. As fires heat up the room, the seals covering the sprinkler systems start to release opening up the water valves in a similar way to just turning on a hose. Most situations only require two sprinklers to contain a fire emergency but in areas that have a high change of chemical emergencies, a much higher amount of sprinklers are necessary. The major downside to a fire sprinkler system is that they can be very expensive to install within a building. They require water piping systems to go through every room where they are to be installed. This is extremely expensive to install in building that are already erected. Because of this, they are usually installed during construction of the building itself. There have been many advancements to these types of systems over the years. In addition to implementing the fire detection and alarms right into the sprinklers themselves, these systems have also been able to detect when the fire has been put out and turn themselves off. These systems use the same thermal sensors that detect the emergency in the first place to detect when the temperature has cooled to a safe temperature.</w:t>
+      </w:r>
+      <w:r>
+        <w:t xml:space="preserve"> [1L]</w:t>
       </w:r>
     </w:p>
     <w:p>
@@ -14795,7 +14788,7 @@
                 <wp:positionV relativeFrom="paragraph">
                   <wp:posOffset>4295775</wp:posOffset>
                 </wp:positionV>
-                <wp:extent cx="2428875" cy="635"/>
+                <wp:extent cx="2428875" cy="258445"/>
                 <wp:effectExtent l="0" t="0" r="9525" b="18415"/>
                 <wp:wrapSquare wrapText="bothSides"/>
                 <wp:docPr id="48" name="Text Box 48"/>
@@ -14807,7 +14800,7 @@
                       <wps:spPr>
                         <a:xfrm>
                           <a:off x="0" y="0"/>
-                          <a:ext cx="2428875" cy="635"/>
+                          <a:ext cx="2428875" cy="258445"/>
                         </a:xfrm>
                         <a:prstGeom prst="rect">
                           <a:avLst/>
@@ -14865,7 +14858,7 @@
           </mc:Choice>
           <mc:Fallback>
             <w:pict>
-              <v:shape w14:anchorId="39429D42" id="Text Box 48" o:spid="_x0000_s1028" type="#_x0000_t202" style="position:absolute;left:0;text-align:left;margin-left:243pt;margin-top:338.25pt;width:191.25pt;height:.05pt;z-index:251695104;visibility:visible;mso-wrap-style:square;mso-wrap-distance-left:9pt;mso-wrap-distance-top:0;mso-wrap-distance-right:9pt;mso-wrap-distance-bottom:0;mso-position-horizontal:absolute;mso-position-horizontal-relative:text;mso-position-vertical:absolute;mso-position-vertical-relative:text;v-text-anchor:top" o:gfxdata="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" stroked="f">
+              <v:shape w14:anchorId="39429D42" id="Text Box 48" o:spid="_x0000_s1028" type="#_x0000_t202" style="position:absolute;left:0;text-align:left;margin-left:243pt;margin-top:338.25pt;width:191.25pt;height:20.35pt;z-index:251695104;visibility:visible;mso-wrap-style:square;mso-wrap-distance-left:9pt;mso-wrap-distance-top:0;mso-wrap-distance-right:9pt;mso-wrap-distance-bottom:0;mso-position-horizontal:absolute;mso-position-horizontal-relative:text;mso-position-vertical:absolute;mso-position-vertical-relative:text;v-text-anchor:top" o:gfxdata="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" stroked="f">
                 <v:textbox style="mso-fit-shape-to-text:t" inset="0,0,0,0">
                   <w:txbxContent>
                     <w:p>
@@ -15023,7 +15016,7 @@
                 <wp:positionV relativeFrom="paragraph">
                   <wp:posOffset>5440045</wp:posOffset>
                 </wp:positionV>
-                <wp:extent cx="2400300" cy="635"/>
+                <wp:extent cx="2400300" cy="258445"/>
                 <wp:effectExtent l="0" t="0" r="0" b="18415"/>
                 <wp:wrapTight wrapText="bothSides">
                   <wp:wrapPolygon edited="0">
@@ -15043,7 +15036,7 @@
                       <wps:spPr>
                         <a:xfrm>
                           <a:off x="0" y="0"/>
-                          <a:ext cx="2400300" cy="635"/>
+                          <a:ext cx="2400300" cy="258445"/>
                         </a:xfrm>
                         <a:prstGeom prst="rect">
                           <a:avLst/>
@@ -15100,7 +15093,7 @@
           </mc:Choice>
           <mc:Fallback>
             <w:pict>
-              <v:shape w14:anchorId="726C6E2C" id="Text Box 49" o:spid="_x0000_s1029" type="#_x0000_t202" style="position:absolute;left:0;text-align:left;margin-left:243pt;margin-top:428.35pt;width:189pt;height:.05pt;z-index:-251619328;visibility:visible;mso-wrap-style:square;mso-wrap-distance-left:9pt;mso-wrap-distance-top:0;mso-wrap-distance-right:9pt;mso-wrap-distance-bottom:0;mso-position-horizontal:absolute;mso-position-horizontal-relative:text;mso-position-vertical:absolute;mso-position-vertical-relative:text;v-text-anchor:top" o:gfxdata="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" stroked="f">
+              <v:shape w14:anchorId="726C6E2C" id="Text Box 49" o:spid="_x0000_s1029" type="#_x0000_t202" style="position:absolute;left:0;text-align:left;margin-left:243pt;margin-top:428.35pt;width:189pt;height:20.35pt;z-index:-251619328;visibility:visible;mso-wrap-style:square;mso-wrap-distance-left:9pt;mso-wrap-distance-top:0;mso-wrap-distance-right:9pt;mso-wrap-distance-bottom:0;mso-position-horizontal:absolute;mso-position-horizontal-relative:text;mso-position-vertical:absolute;mso-position-vertical-relative:text;v-text-anchor:top" o:gfxdata="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" stroked="f">
                 <v:textbox style="mso-fit-shape-to-text:t" inset="0,0,0,0">
                   <w:txbxContent>
                     <w:p>
@@ -15919,7 +15912,7 @@
           </mc:Choice>
           <mc:Fallback>
             <w:pict>
-              <v:shape w14:anchorId="0379B1DF" id="Text Box 50" o:spid="_x0000_s1030" type="#_x0000_t202" style="position:absolute;left:0;text-align:left;margin-left:189.75pt;margin-top:164.95pt;width:232.45pt;height:18pt;z-index:251699200;visibility:visible;mso-wrap-style:square;mso-height-percent:0;mso-wrap-distance-left:9pt;mso-wrap-distance-top:0;mso-wrap-distance-right:9pt;mso-wrap-distance-bottom:0;mso-position-horizontal:absolute;mso-position-horizontal-relative:text;mso-position-vertical:absolute;mso-position-vertical-relative:text;mso-height-percent:0;mso-height-relative:margin;v-text-anchor:top" o:gfxdata="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" stroked="f">
+              <v:shape w14:anchorId="0379B1DF" id="Text Box 50" o:spid="_x0000_s1030" type="#_x0000_t202" style="position:absolute;left:0;text-align:left;margin-left:189.75pt;margin-top:164.95pt;width:232.45pt;height:18pt;z-index:251699200;visibility:visible;mso-wrap-style:square;mso-height-percent:0;mso-wrap-distance-left:9pt;mso-wrap-distance-top:0;mso-wrap-distance-right:9pt;mso-wrap-distance-bottom:0;mso-position-horizontal:absolute;mso-position-horizontal-relative:text;mso-position-vertical:absolute;mso-position-vertical-relative:text;mso-height-percent:0;mso-height-relative:margin;v-text-anchor:top" o:gfxdata="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" stroked="f">
                 <v:textbox inset="0,0,0,0">
                   <w:txbxContent>
                     <w:p>
@@ -16364,7 +16357,7 @@
           </mc:Choice>
           <mc:Fallback>
             <w:pict>
-              <v:shape w14:anchorId="21AD8B20" id="Text Box 52" o:spid="_x0000_s1031" type="#_x0000_t202" style="position:absolute;left:0;text-align:left;margin-left:196.5pt;margin-top:140pt;width:224.65pt;height:22.5pt;z-index:-251613184;visibility:visible;mso-wrap-style:square;mso-height-percent:0;mso-wrap-distance-left:9pt;mso-wrap-distance-top:0;mso-wrap-distance-right:9pt;mso-wrap-distance-bottom:0;mso-position-horizontal:absolute;mso-position-horizontal-relative:text;mso-position-vertical:absolute;mso-position-vertical-relative:text;mso-height-percent:0;mso-height-relative:margin;v-text-anchor:top" o:gfxdata="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" stroked="f">
+              <v:shape w14:anchorId="21AD8B20" id="Text Box 52" o:spid="_x0000_s1031" type="#_x0000_t202" style="position:absolute;left:0;text-align:left;margin-left:196.5pt;margin-top:140pt;width:224.65pt;height:22.5pt;z-index:-251613184;visibility:visible;mso-wrap-style:square;mso-height-percent:0;mso-wrap-distance-left:9pt;mso-wrap-distance-top:0;mso-wrap-distance-right:9pt;mso-wrap-distance-bottom:0;mso-position-horizontal:absolute;mso-position-horizontal-relative:text;mso-position-vertical:absolute;mso-position-vertical-relative:text;mso-height-percent:0;mso-height-relative:margin;v-text-anchor:top" o:gfxdata="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" stroked="f">
                 <v:textbox inset="0,0,0,0">
                   <w:txbxContent>
                     <w:p>
@@ -16537,7 +16530,7 @@
                 <wp:positionV relativeFrom="paragraph">
                   <wp:posOffset>2925445</wp:posOffset>
                 </wp:positionV>
-                <wp:extent cx="3081020" cy="635"/>
+                <wp:extent cx="3081020" cy="258445"/>
                 <wp:effectExtent l="0" t="0" r="5080" b="18415"/>
                 <wp:wrapSquare wrapText="bothSides"/>
                 <wp:docPr id="51" name="Text Box 51"/>
@@ -16549,7 +16542,7 @@
                       <wps:spPr>
                         <a:xfrm>
                           <a:off x="0" y="0"/>
-                          <a:ext cx="3081020" cy="635"/>
+                          <a:ext cx="3081020" cy="258445"/>
                         </a:xfrm>
                         <a:prstGeom prst="rect">
                           <a:avLst/>
@@ -16617,7 +16610,7 @@
           </mc:Choice>
           <mc:Fallback>
             <w:pict>
-              <v:shape w14:anchorId="6457E3B4" id="Text Box 51" o:spid="_x0000_s1032" type="#_x0000_t202" style="position:absolute;left:0;text-align:left;margin-left:178.5pt;margin-top:230.35pt;width:242.6pt;height:.05pt;z-index:251701248;visibility:visible;mso-wrap-style:square;mso-wrap-distance-left:9pt;mso-wrap-distance-top:0;mso-wrap-distance-right:9pt;mso-wrap-distance-bottom:0;mso-position-horizontal:absolute;mso-position-horizontal-relative:text;mso-position-vertical:absolute;mso-position-vertical-relative:text;v-text-anchor:top" o:gfxdata="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" stroked="f">
+              <v:shape w14:anchorId="6457E3B4" id="Text Box 51" o:spid="_x0000_s1032" type="#_x0000_t202" style="position:absolute;left:0;text-align:left;margin-left:178.5pt;margin-top:230.35pt;width:242.6pt;height:20.35pt;z-index:251701248;visibility:visible;mso-wrap-style:square;mso-wrap-distance-left:9pt;mso-wrap-distance-top:0;mso-wrap-distance-right:9pt;mso-wrap-distance-bottom:0;mso-position-horizontal:absolute;mso-position-horizontal-relative:text;mso-position-vertical:absolute;mso-position-vertical-relative:text;v-text-anchor:top" o:gfxdata="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" stroked="f">
                 <v:textbox style="mso-fit-shape-to-text:t" inset="0,0,0,0">
                   <w:txbxContent>
                     <w:p>
@@ -16768,7 +16761,15 @@
       </w:r>
       <w:proofErr w:type="spellEnd"/>
       <w:r>
-        <w:t xml:space="preserve"> (+0 dBm) and a receiver sensitivity of -92 dBm. The transceiver chipset used in the </w:t>
+        <w:t xml:space="preserve"> (+0 </w:t>
+      </w:r>
+      <w:proofErr w:type="spellStart"/>
+      <w:r>
+        <w:t>dBm</w:t>
+      </w:r>
+      <w:proofErr w:type="spellEnd"/>
+      <w:r>
+        <w:t xml:space="preserve">) and a receiver sensitivity of -92 dBm. The transceiver chipset used in the </w:t>
       </w:r>
       <w:proofErr w:type="spellStart"/>
       <w:r>
@@ -17014,15 +17015,7 @@
       </w:r>
       <w:r>
         <w:lastRenderedPageBreak/>
-        <w:t xml:space="preserve">sleep mode (TX) . If a module is configured in sleep mode and the sampling rate (IR) is set, the module will stay awake until the IT (Samples before TX) has been reached. Once a certain pin is enabled for IR, the sample rate must be chosen for that pin. The maximum sampling rate is one sample per millisecond or 1 </w:t>
-      </w:r>
-      <w:proofErr w:type="spellStart"/>
-      <w:r>
-        <w:t>KHz</w:t>
-      </w:r>
-      <w:proofErr w:type="spellEnd"/>
-      <w:r>
-        <w:t xml:space="preserve">. </w:t>
+        <w:t xml:space="preserve">sleep mode (TX) . If a module is configured in sleep mode and the sampling rate (IR) is set, the module will stay awake until the IT (Samples before TX) has been reached. Once a certain pin is enabled for IR, the sample rate must be chosen for that pin. The maximum sampling rate is one sample per millisecond or 1 KHz. </w:t>
       </w:r>
     </w:p>
     <w:p>
@@ -17044,7 +17037,7 @@
                 <wp:positionV relativeFrom="paragraph">
                   <wp:posOffset>4091305</wp:posOffset>
                 </wp:positionV>
-                <wp:extent cx="1976120" cy="635"/>
+                <wp:extent cx="1976120" cy="258445"/>
                 <wp:effectExtent l="0" t="0" r="5080" b="18415"/>
                 <wp:wrapSquare wrapText="bothSides"/>
                 <wp:docPr id="53" name="Text Box 53"/>
@@ -17056,7 +17049,7 @@
                       <wps:spPr>
                         <a:xfrm>
                           <a:off x="0" y="0"/>
-                          <a:ext cx="1976120" cy="635"/>
+                          <a:ext cx="1976120" cy="258445"/>
                         </a:xfrm>
                         <a:prstGeom prst="rect">
                           <a:avLst/>
@@ -17121,7 +17114,7 @@
           </mc:Choice>
           <mc:Fallback>
             <w:pict>
-              <v:shape w14:anchorId="45608CE2" id="Text Box 53" o:spid="_x0000_s1033" type="#_x0000_t202" style="position:absolute;left:0;text-align:left;margin-left:274.5pt;margin-top:322.15pt;width:155.6pt;height:.05pt;z-index:251705344;visibility:visible;mso-wrap-style:square;mso-wrap-distance-left:9pt;mso-wrap-distance-top:0;mso-wrap-distance-right:9pt;mso-wrap-distance-bottom:0;mso-position-horizontal:absolute;mso-position-horizontal-relative:text;mso-position-vertical:absolute;mso-position-vertical-relative:text;v-text-anchor:top" o:gfxdata="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" stroked="f">
+              <v:shape w14:anchorId="45608CE2" id="Text Box 53" o:spid="_x0000_s1033" type="#_x0000_t202" style="position:absolute;left:0;text-align:left;margin-left:274.5pt;margin-top:322.15pt;width:155.6pt;height:20.35pt;z-index:251705344;visibility:visible;mso-wrap-style:square;mso-wrap-distance-left:9pt;mso-wrap-distance-top:0;mso-wrap-distance-right:9pt;mso-wrap-distance-bottom:0;mso-position-horizontal:absolute;mso-position-horizontal-relative:text;mso-position-vertical:absolute;mso-position-vertical-relative:text;v-text-anchor:top" o:gfxdata="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" stroked="f">
                 <v:textbox style="mso-fit-shape-to-text:t" inset="0,0,0,0">
                   <w:txbxContent>
                     <w:p>
@@ -17522,43 +17515,41 @@
       <w:r>
         <w:t xml:space="preserve"> 2.4/5 GHz Omni Swivel Antenna</w:t>
       </w:r>
-      <w:bookmarkStart w:id="113" w:name="_GoBack"/>
+    </w:p>
+    <w:p>
+      <w:pPr>
+        <w:pStyle w:val="NoSpacing"/>
+      </w:pPr>
+      <w:r>
+        <w:t xml:space="preserve">The antenna chosen to pair with the XB24-AUI-001 is the </w:t>
+      </w:r>
+      <w:proofErr w:type="spellStart"/>
+      <w:r>
+        <w:t>MikroTik</w:t>
+      </w:r>
+      <w:proofErr w:type="spellEnd"/>
+      <w:r>
+        <w:t xml:space="preserve"> 2.4/5 GHz Omni Swivel Antenna. This antenna offers a gain of 2dBi in the 2.4 GHz frequency range. This antenna has a small nominal impedance of 50 ohms and has a length of 86mm. The operation temperature of this antenna is -20 – 60</w:t>
+      </w:r>
+      <w:r>
+        <w:rPr>
+          <w:vertAlign w:val="superscript"/>
+        </w:rPr>
+        <w:t>o</w:t>
+      </w:r>
+      <w:r>
+        <w:t>C. The antenna can rotate and mount in a through hole manner. The S.M.A.R.T. Alarm team believe this antenna will give the necessary range extension and transmission signal boost to be able to operate properly.</w:t>
+      </w:r>
+    </w:p>
+    <w:p>
+      <w:pPr>
+        <w:pStyle w:val="Heading2"/>
+      </w:pPr>
+      <w:bookmarkStart w:id="113" w:name="_Toc478657136"/>
+      <w:r>
+        <w:t>Controller Hub</w:t>
+      </w:r>
       <w:bookmarkEnd w:id="113"/>
-    </w:p>
-    <w:p>
-      <w:pPr>
-        <w:pStyle w:val="NoSpacing"/>
-      </w:pPr>
-      <w:r>
-        <w:t xml:space="preserve">The antenna chosen to pair with the XB24-AUI-001 is the </w:t>
-      </w:r>
-      <w:proofErr w:type="spellStart"/>
-      <w:r>
-        <w:t>MikroTik</w:t>
-      </w:r>
-      <w:proofErr w:type="spellEnd"/>
-      <w:r>
-        <w:t xml:space="preserve"> 2.4/5 GHz Omni Swivel Antenna. This antenna offers a gain of 2dBi in the 2.4 GHz frequency range. This antenna has a small nominal impedance of 50 ohms and has a length of 86mm. The operation temperature of this antenna is -20 – 60</w:t>
-      </w:r>
-      <w:r>
-        <w:rPr>
-          <w:vertAlign w:val="superscript"/>
-        </w:rPr>
-        <w:t>o</w:t>
-      </w:r>
-      <w:r>
-        <w:t>C. The antenna can rotate and mount in a through hole manner. The S.M.A.R.T. Alarm team believe this antenna will give the necessary range extension and transmission signal boost to be able to operate properly.</w:t>
-      </w:r>
-    </w:p>
-    <w:p>
-      <w:pPr>
-        <w:pStyle w:val="Heading2"/>
-      </w:pPr>
-      <w:bookmarkStart w:id="114" w:name="_Toc478657136"/>
-      <w:r>
-        <w:t>Controller Hub</w:t>
-      </w:r>
-      <w:bookmarkEnd w:id="114"/>
     </w:p>
     <w:p>
       <w:pPr>
@@ -17576,29 +17567,29 @@
       <w:pPr>
         <w:pStyle w:val="Heading3"/>
       </w:pPr>
-      <w:bookmarkStart w:id="115" w:name="_Toc478657137"/>
+      <w:bookmarkStart w:id="114" w:name="_Toc478657137"/>
       <w:r>
         <w:rPr>
           <w:noProof/>
           <w:sz w:val="24"/>
         </w:rPr>
         <w:drawing>
-          <wp:anchor distT="0" distB="0" distL="114300" distR="114300" simplePos="0" relativeHeight="251659264" behindDoc="0" locked="0" layoutInCell="1" allowOverlap="1" wp14:anchorId="690A8DF2" wp14:editId="6B60F335">
+          <wp:anchor distT="0" distB="0" distL="114300" distR="114300" simplePos="0" relativeHeight="251659264" behindDoc="0" locked="0" layoutInCell="1" allowOverlap="1" wp14:anchorId="690A8DF2" wp14:editId="223418E6">
             <wp:simplePos x="0" y="0"/>
             <wp:positionH relativeFrom="margin">
-              <wp:align>left</wp:align>
+              <wp:posOffset>0</wp:posOffset>
             </wp:positionH>
             <wp:positionV relativeFrom="paragraph">
-              <wp:posOffset>456565</wp:posOffset>
+              <wp:posOffset>451485</wp:posOffset>
             </wp:positionV>
-            <wp:extent cx="3117850" cy="2562225"/>
-            <wp:effectExtent l="0" t="0" r="6350" b="9525"/>
+            <wp:extent cx="2851785" cy="2562225"/>
+            <wp:effectExtent l="0" t="0" r="0" b="3175"/>
             <wp:wrapThrough wrapText="bothSides">
               <wp:wrapPolygon edited="0">
                 <wp:start x="0" y="0"/>
-                <wp:lineTo x="0" y="21520"/>
-                <wp:lineTo x="21512" y="21520"/>
-                <wp:lineTo x="21512" y="0"/>
+                <wp:lineTo x="0" y="21413"/>
+                <wp:lineTo x="21355" y="21413"/>
+                <wp:lineTo x="21355" y="0"/>
                 <wp:lineTo x="0" y="0"/>
               </wp:wrapPolygon>
             </wp:wrapThrough>
@@ -17628,7 +17619,7 @@
                   <pic:spPr>
                     <a:xfrm>
                       <a:off x="0" y="0"/>
-                      <a:ext cx="3117850" cy="2562225"/>
+                      <a:ext cx="2851785" cy="2562225"/>
                     </a:xfrm>
                     <a:prstGeom prst="rect">
                       <a:avLst/>
@@ -17649,7 +17640,7 @@
       <w:r>
         <w:t>Arduino Uno</w:t>
       </w:r>
-      <w:bookmarkEnd w:id="115"/>
+      <w:bookmarkEnd w:id="114"/>
     </w:p>
     <w:p>
       <w:pPr>
@@ -17662,7 +17653,7 @@
         <mc:AlternateContent>
           <mc:Choice Requires="wps">
             <w:drawing>
-              <wp:anchor distT="0" distB="0" distL="114300" distR="114300" simplePos="0" relativeHeight="251665408" behindDoc="0" locked="0" layoutInCell="1" allowOverlap="1" wp14:anchorId="43701D4F" wp14:editId="259AE3AF">
+              <wp:anchor distT="0" distB="0" distL="114300" distR="114300" simplePos="0" relativeHeight="251665408" behindDoc="0" locked="0" layoutInCell="1" allowOverlap="1" wp14:anchorId="43701D4F" wp14:editId="3DEA9F97">
                 <wp:simplePos x="0" y="0"/>
                 <wp:positionH relativeFrom="margin">
                   <wp:align>left</wp:align>
@@ -17670,14 +17661,14 @@
                 <wp:positionV relativeFrom="paragraph">
                   <wp:posOffset>2456815</wp:posOffset>
                 </wp:positionV>
-                <wp:extent cx="3117850" cy="133350"/>
-                <wp:effectExtent l="0" t="0" r="6350" b="0"/>
+                <wp:extent cx="2851785" cy="154940"/>
+                <wp:effectExtent l="0" t="0" r="0" b="0"/>
                 <wp:wrapThrough wrapText="bothSides">
                   <wp:wrapPolygon edited="0">
                     <wp:start x="0" y="0"/>
-                    <wp:lineTo x="0" y="18514"/>
-                    <wp:lineTo x="21512" y="18514"/>
-                    <wp:lineTo x="21512" y="0"/>
+                    <wp:lineTo x="0" y="17705"/>
+                    <wp:lineTo x="21355" y="17705"/>
+                    <wp:lineTo x="21355" y="0"/>
                     <wp:lineTo x="0" y="0"/>
                   </wp:wrapPolygon>
                 </wp:wrapThrough>
@@ -17690,7 +17681,7 @@
                       <wps:spPr>
                         <a:xfrm>
                           <a:off x="0" y="0"/>
-                          <a:ext cx="3117850" cy="133350"/>
+                          <a:ext cx="2851785" cy="154940"/>
                         </a:xfrm>
                         <a:prstGeom prst="rect">
                           <a:avLst/>
@@ -17715,8 +17706,8 @@
                                 <w:color w:val="000000"/>
                               </w:rPr>
                             </w:pPr>
-                            <w:bookmarkStart w:id="116" w:name="_Toc478402974"/>
-                            <w:bookmarkStart w:id="117" w:name="_Toc478656953"/>
+                            <w:bookmarkStart w:id="115" w:name="_Toc478402974"/>
+                            <w:bookmarkStart w:id="116" w:name="_Toc478656953"/>
                             <w:r>
                               <w:t xml:space="preserve">Figure </w:t>
                             </w:r>
@@ -17731,8 +17722,8 @@
                             <w:r>
                               <w:t>: Arduino Uno</w:t>
                             </w:r>
+                            <w:bookmarkEnd w:id="115"/>
                             <w:bookmarkEnd w:id="116"/>
-                            <w:bookmarkEnd w:id="117"/>
                           </w:p>
                         </w:txbxContent>
                       </wps:txbx>
@@ -17745,6 +17736,9 @@
                     </wps:wsp>
                   </a:graphicData>
                 </a:graphic>
+                <wp14:sizeRelH relativeFrom="margin">
+                  <wp14:pctWidth>0</wp14:pctWidth>
+                </wp14:sizeRelH>
                 <wp14:sizeRelV relativeFrom="margin">
                   <wp14:pctHeight>0</wp14:pctHeight>
                 </wp14:sizeRelV>
@@ -17753,7 +17747,7 @@
           </mc:Choice>
           <mc:Fallback>
             <w:pict>
-              <v:shape w14:anchorId="43701D4F" id="Text Box 21" o:spid="_x0000_s1034" type="#_x0000_t202" style="position:absolute;left:0;text-align:left;margin-left:0;margin-top:193.45pt;width:245.5pt;height:10.5pt;z-index:251665408;visibility:visible;mso-wrap-style:square;mso-height-percent:0;mso-wrap-distance-left:9pt;mso-wrap-distance-top:0;mso-wrap-distance-right:9pt;mso-wrap-distance-bottom:0;mso-position-horizontal:left;mso-position-horizontal-relative:margin;mso-position-vertical:absolute;mso-position-vertical-relative:text;mso-height-percent:0;mso-height-relative:margin;v-text-anchor:top" o:gfxdata="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" stroked="f">
+              <v:shape w14:anchorId="43701D4F" id="Text Box 21" o:spid="_x0000_s1034" type="#_x0000_t202" style="position:absolute;left:0;text-align:left;margin-left:0;margin-top:193.45pt;width:224.55pt;height:12.2pt;z-index:251665408;visibility:visible;mso-wrap-style:square;mso-width-percent:0;mso-height-percent:0;mso-wrap-distance-left:9pt;mso-wrap-distance-top:0;mso-wrap-distance-right:9pt;mso-wrap-distance-bottom:0;mso-position-horizontal:left;mso-position-horizontal-relative:margin;mso-position-vertical:absolute;mso-position-vertical-relative:text;mso-width-percent:0;mso-height-percent:0;mso-width-relative:margin;mso-height-relative:margin;v-text-anchor:top" o:gfxdata="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" stroked="f">
                 <v:textbox inset="0,0,0,0">
                   <w:txbxContent>
                     <w:p>
@@ -17767,8 +17761,8 @@
                           <w:color w:val="000000"/>
                         </w:rPr>
                       </w:pPr>
-                      <w:bookmarkStart w:id="118" w:name="_Toc478402974"/>
-                      <w:bookmarkStart w:id="119" w:name="_Toc478656953"/>
+                      <w:bookmarkStart w:id="117" w:name="_Toc478402974"/>
+                      <w:bookmarkStart w:id="118" w:name="_Toc478656953"/>
                       <w:r>
                         <w:t xml:space="preserve">Figure </w:t>
                       </w:r>
@@ -17783,8 +17777,8 @@
                       <w:r>
                         <w:t>: Arduino Uno</w:t>
                       </w:r>
+                      <w:bookmarkEnd w:id="117"/>
                       <w:bookmarkEnd w:id="118"/>
-                      <w:bookmarkEnd w:id="119"/>
                     </w:p>
                   </w:txbxContent>
                 </v:textbox>
@@ -17795,54 +17789,128 @@
         </mc:AlternateContent>
       </w:r>
       <w:r>
-        <w:t>The Arduino is a development board that has become extremely popular among the maker community to design small projects and perform prototyping on potential system ideas. The Arduino is a microcontroller that specializes in executing simple code directly with no operating system performing operations in the back ground. It specializes is connecting to sensors though it’s GPIO pins and sending simple signals through those pins to read data signals. The microcontroller that is included on the Arduino Uno development board is the ATmega328P which is designed by Atmel. It is a low-power CMOS 8 bit microcontroller that uses the RISC instruction set. The Arduino board has an operating voltage of 5 volts with a recommending input voltage of between 7 and 12 volts. The board contains 14 digital input output pins of which 6 of those provide output for pulse width modulation (PWM). (</w:t>
-      </w:r>
-      <w:hyperlink r:id="rId56" w:history="1">
-        <w:r>
-          <w:rPr>
-            <w:rStyle w:val="Hyperlink"/>
-          </w:rPr>
-          <w:t>https://www.arduino.cc/en/Main/ArduinoBoardUno)</w:t>
-        </w:r>
-      </w:hyperlink>
-      <w:r>
-        <w:t xml:space="preserve">  It also includes 6 pins for analog input. The ATmega328P Atmel chip includes only 32 KB of flash memory of which 0.5 KB are used by the bootloader. This microcontroller ship has a clock speed of 16 </w:t>
-      </w:r>
-      <w:proofErr w:type="spellStart"/>
-      <w:r>
-        <w:t>MHz.</w:t>
-      </w:r>
-      <w:proofErr w:type="spellEnd"/>
-      <w:r>
-        <w:t xml:space="preserve"> (</w:t>
-      </w:r>
-      <w:hyperlink r:id="rId57" w:history="1">
-        <w:r>
-          <w:rPr>
-            <w:rStyle w:val="Hyperlink"/>
-          </w:rPr>
-          <w:t>http://www.atmel.com/Images/Atmel-42735-8-bit-AVR-Microcontroller-ATmega328-328P_Datasheet.pdf)</w:t>
-        </w:r>
-      </w:hyperlink>
-      <w:r>
-        <w:t xml:space="preserve">  The power input specifications for this board allow it to be extremely low power and can be powered via a simple USB connection or with an external power supply. The reason this development board has become so popular among the maker community is that it is cheap and low powered while providing enough ease of use and input output pins to control external sensors. The board retails for $24.95 but can be very easily replicated using similar parts for much cheaper. The Arduino Uno does not come with build in wireless connections such as Bluetooth or Wi-Fi but comes with UART serial interface connections. The Arduino can communicate with a PC using original STK500 protocol. It features the Atmega16U2 programmed as a USB-to-serial converter and generally uses the Arduino IDE to be programmed. </w:t>
+        <w:t>The Arduino is a development board that has become extremely popular among the maker community to design small projects and perform prototyping on potential system ideas. The Arduino is a microcontroller that specializes in executing simple code directly with no operating system performing operations in the back ground. It specializes is connecting to sensors though it’s GPIO pins and sending simple signals through those pins to read data signals. The microcontroller that is included on the Arduino Uno development board is the ATmega328P which is designed by Atmel. It is a low-power CMOS 8 bit microcontroller that uses the RISC instruction set. The Arduino board has an operating voltage of 5 volts with a recommending input voltage of between 7 and 12 volts. The board contains 14 digital input output pins of which 6 of those provide output for pulse width modulation (PWM)</w:t>
+      </w:r>
+      <w:r>
+        <w:t xml:space="preserve"> </w:t>
+      </w:r>
+      <w:r>
+        <w:t>[2L]</w:t>
+      </w:r>
+      <w:r>
+        <w:t>.</w:t>
+      </w:r>
+      <w:r>
+        <w:t xml:space="preserve"> </w:t>
+      </w:r>
+      <w:r>
+        <w:t>It also includes 6 pins for analog input. The ATmega328P Atmel chip includes only 32 KB of flash memory of which 0.5 KB are used by the bootloader. This microcontroller ship has a clock speed of 16 MHz</w:t>
+      </w:r>
+      <w:r>
+        <w:t xml:space="preserve"> </w:t>
+      </w:r>
+      <w:r>
+        <w:t>[3L]</w:t>
+      </w:r>
+      <w:r>
+        <w:t xml:space="preserve">. The power input specifications for this board allow it to be extremely low power and can be powered via a simple USB connection or with an external power supply. The reason this development board has become so popular among the maker community is that it is cheap and low powered while providing enough ease of use and input output pins to control external sensors. The board retails for $24.95 but can be very easily replicated using similar parts for much cheaper. The Arduino Uno does not come with build in wireless connections such as Bluetooth or Wi-Fi but comes with UART serial interface connections. The Arduino can communicate with a PC using original STK500 protocol. It features the Atmega16U2 programmed as a USB-to-serial converter and generally uses the Arduino IDE to be programmed. </w:t>
       </w:r>
     </w:p>
     <w:p>
       <w:pPr>
         <w:pStyle w:val="Heading3"/>
       </w:pPr>
-      <w:bookmarkStart w:id="120" w:name="_Toc478657138"/>
+      <w:bookmarkStart w:id="119" w:name="_Toc478657138"/>
+    </w:p>
+    <w:p>
+      <w:pPr>
+        <w:pStyle w:val="Heading3"/>
+      </w:pPr>
       <w:r>
         <w:lastRenderedPageBreak/>
         <w:t>Raspberry Pi</w:t>
       </w:r>
-      <w:bookmarkEnd w:id="120"/>
+      <w:bookmarkEnd w:id="119"/>
     </w:p>
     <w:p>
       <w:pPr>
         <w:ind w:firstLine="720"/>
       </w:pPr>
+      <w:r>
+        <w:rPr>
+          <w:noProof/>
+        </w:rPr>
+        <w:drawing>
+          <wp:anchor distT="0" distB="0" distL="114300" distR="114300" simplePos="0" relativeHeight="251660288" behindDoc="0" locked="0" layoutInCell="1" allowOverlap="1" wp14:anchorId="0CCA1231" wp14:editId="58F2C865">
+            <wp:simplePos x="0" y="0"/>
+            <wp:positionH relativeFrom="margin">
+              <wp:posOffset>2711450</wp:posOffset>
+            </wp:positionH>
+            <wp:positionV relativeFrom="paragraph">
+              <wp:posOffset>49530</wp:posOffset>
+            </wp:positionV>
+            <wp:extent cx="2774315" cy="1781175"/>
+            <wp:effectExtent l="0" t="0" r="0" b="0"/>
+            <wp:wrapThrough wrapText="bothSides">
+              <wp:wrapPolygon edited="0">
+                <wp:start x="0" y="0"/>
+                <wp:lineTo x="0" y="21253"/>
+                <wp:lineTo x="21358" y="21253"/>
+                <wp:lineTo x="21358" y="0"/>
+                <wp:lineTo x="0" y="0"/>
+              </wp:wrapPolygon>
+            </wp:wrapThrough>
+            <wp:docPr id="2" name="Picture 2"/>
+            <wp:cNvGraphicFramePr>
+              <a:graphicFrameLocks xmlns:a="http://schemas.openxmlformats.org/drawingml/2006/main" noChangeAspect="1"/>
+            </wp:cNvGraphicFramePr>
+            <a:graphic xmlns:a="http://schemas.openxmlformats.org/drawingml/2006/main">
+              <a:graphicData uri="http://schemas.openxmlformats.org/drawingml/2006/picture">
+                <pic:pic xmlns:pic="http://schemas.openxmlformats.org/drawingml/2006/picture">
+                  <pic:nvPicPr>
+                    <pic:cNvPr id="2" name="Raspberry-Pi-3-top-down-web.jpg"/>
+                    <pic:cNvPicPr/>
+                  </pic:nvPicPr>
+                  <pic:blipFill rotWithShape="1">
+                    <a:blip r:embed="rId56">
+                      <a:extLst>
+                        <a:ext uri="{28A0092B-C50C-407E-A947-70E740481C1C}">
+                          <a14:useLocalDpi xmlns:a14="http://schemas.microsoft.com/office/drawing/2010/main" val="0"/>
+                        </a:ext>
+                      </a:extLst>
+                    </a:blip>
+                    <a:srcRect b="11234"/>
+                    <a:stretch/>
+                  </pic:blipFill>
+                  <pic:spPr bwMode="auto">
+                    <a:xfrm>
+                      <a:off x="0" y="0"/>
+                      <a:ext cx="2774315" cy="1781175"/>
+                    </a:xfrm>
+                    <a:prstGeom prst="rect">
+                      <a:avLst/>
+                    </a:prstGeom>
+                    <a:ln>
+                      <a:noFill/>
+                    </a:ln>
+                    <a:extLst>
+                      <a:ext uri="{53640926-AAD7-44D8-BBD7-CCE9431645EC}">
+                        <a14:shadowObscured xmlns:a14="http://schemas.microsoft.com/office/drawing/2010/main"/>
+                      </a:ext>
+                    </a:extLst>
+                  </pic:spPr>
+                </pic:pic>
+              </a:graphicData>
+            </a:graphic>
+            <wp14:sizeRelH relativeFrom="page">
+              <wp14:pctWidth>0</wp14:pctWidth>
+            </wp14:sizeRelH>
+            <wp14:sizeRelV relativeFrom="page">
+              <wp14:pctHeight>0</wp14:pctHeight>
+            </wp14:sizeRelV>
+          </wp:anchor>
+        </w:drawing>
+      </w:r>
       <w:r>
         <w:rPr>
           <w:noProof/>
@@ -17850,7 +17918,7 @@
         <mc:AlternateContent>
           <mc:Choice Requires="wps">
             <w:drawing>
-              <wp:anchor distT="0" distB="0" distL="114300" distR="114300" simplePos="0" relativeHeight="251667456" behindDoc="0" locked="0" layoutInCell="1" allowOverlap="1" wp14:anchorId="4934B51E" wp14:editId="51A57982">
+              <wp:anchor distT="0" distB="0" distL="114300" distR="114300" simplePos="0" relativeHeight="251667456" behindDoc="0" locked="0" layoutInCell="1" allowOverlap="1" wp14:anchorId="4934B51E" wp14:editId="33407274">
                 <wp:simplePos x="0" y="0"/>
                 <wp:positionH relativeFrom="margin">
                   <wp:align>right</wp:align>
@@ -17902,8 +17970,8 @@
                                 <w:szCs w:val="24"/>
                               </w:rPr>
                             </w:pPr>
-                            <w:bookmarkStart w:id="121" w:name="_Toc478402975"/>
-                            <w:bookmarkStart w:id="122" w:name="_Toc478656954"/>
+                            <w:bookmarkStart w:id="120" w:name="_Toc478402975"/>
+                            <w:bookmarkStart w:id="121" w:name="_Toc478656954"/>
                             <w:r>
                               <w:t xml:space="preserve">Figure </w:t>
                             </w:r>
@@ -17918,8 +17986,8 @@
                             <w:r>
                               <w:t>: Raspberry Pi</w:t>
                             </w:r>
+                            <w:bookmarkEnd w:id="120"/>
                             <w:bookmarkEnd w:id="121"/>
-                            <w:bookmarkEnd w:id="122"/>
                           </w:p>
                         </w:txbxContent>
                       </wps:txbx>
@@ -17940,7 +18008,7 @@
           </mc:Choice>
           <mc:Fallback>
             <w:pict>
-              <v:shape w14:anchorId="4934B51E" id="Text Box 22" o:spid="_x0000_s1035" type="#_x0000_t202" style="position:absolute;left:0;text-align:left;margin-left:175.8pt;margin-top:150.05pt;width:227pt;height:13.5pt;z-index:251667456;visibility:visible;mso-wrap-style:square;mso-height-percent:0;mso-wrap-distance-left:9pt;mso-wrap-distance-top:0;mso-wrap-distance-right:9pt;mso-wrap-distance-bottom:0;mso-position-horizontal:right;mso-position-horizontal-relative:margin;mso-position-vertical:absolute;mso-position-vertical-relative:text;mso-height-percent:0;mso-height-relative:margin;v-text-anchor:top" o:gfxdata="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" stroked="f">
+              <v:shape w14:anchorId="4934B51E" id="Text Box 22" o:spid="_x0000_s1035" type="#_x0000_t202" style="position:absolute;left:0;text-align:left;margin-left:175.8pt;margin-top:150.05pt;width:227pt;height:13.5pt;z-index:251667456;visibility:visible;mso-wrap-style:square;mso-height-percent:0;mso-wrap-distance-left:9pt;mso-wrap-distance-top:0;mso-wrap-distance-right:9pt;mso-wrap-distance-bottom:0;mso-position-horizontal:right;mso-position-horizontal-relative:margin;mso-position-vertical:absolute;mso-position-vertical-relative:text;mso-height-percent:0;mso-height-relative:margin;v-text-anchor:top" o:gfxdata="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" stroked="f">
                 <v:textbox inset="0,0,0,0">
                   <w:txbxContent>
                     <w:p>
@@ -17953,8 +18021,8 @@
                           <w:szCs w:val="24"/>
                         </w:rPr>
                       </w:pPr>
-                      <w:bookmarkStart w:id="123" w:name="_Toc478402975"/>
-                      <w:bookmarkStart w:id="124" w:name="_Toc478656954"/>
+                      <w:bookmarkStart w:id="122" w:name="_Toc478402975"/>
+                      <w:bookmarkStart w:id="123" w:name="_Toc478656954"/>
                       <w:r>
                         <w:t xml:space="preserve">Figure </w:t>
                       </w:r>
@@ -17969,8 +18037,8 @@
                       <w:r>
                         <w:t>: Raspberry Pi</w:t>
                       </w:r>
+                      <w:bookmarkEnd w:id="122"/>
                       <w:bookmarkEnd w:id="123"/>
-                      <w:bookmarkEnd w:id="124"/>
                     </w:p>
                   </w:txbxContent>
                 </v:textbox>
@@ -17981,81 +18049,6 @@
         </mc:AlternateContent>
       </w:r>
       <w:r>
-        <w:rPr>
-          <w:noProof/>
-        </w:rPr>
-        <w:drawing>
-          <wp:anchor distT="0" distB="0" distL="114300" distR="114300" simplePos="0" relativeHeight="251660288" behindDoc="0" locked="0" layoutInCell="1" allowOverlap="1" wp14:anchorId="0CCA1231" wp14:editId="53B79223">
-            <wp:simplePos x="0" y="0"/>
-            <wp:positionH relativeFrom="margin">
-              <wp:align>right</wp:align>
-            </wp:positionH>
-            <wp:positionV relativeFrom="paragraph">
-              <wp:posOffset>48260</wp:posOffset>
-            </wp:positionV>
-            <wp:extent cx="2882900" cy="1781175"/>
-            <wp:effectExtent l="0" t="0" r="0" b="9525"/>
-            <wp:wrapThrough wrapText="bothSides">
-              <wp:wrapPolygon edited="0">
-                <wp:start x="0" y="0"/>
-                <wp:lineTo x="0" y="21484"/>
-                <wp:lineTo x="21410" y="21484"/>
-                <wp:lineTo x="21410" y="0"/>
-                <wp:lineTo x="0" y="0"/>
-              </wp:wrapPolygon>
-            </wp:wrapThrough>
-            <wp:docPr id="2" name="Picture 2"/>
-            <wp:cNvGraphicFramePr>
-              <a:graphicFrameLocks xmlns:a="http://schemas.openxmlformats.org/drawingml/2006/main" noChangeAspect="1"/>
-            </wp:cNvGraphicFramePr>
-            <a:graphic xmlns:a="http://schemas.openxmlformats.org/drawingml/2006/main">
-              <a:graphicData uri="http://schemas.openxmlformats.org/drawingml/2006/picture">
-                <pic:pic xmlns:pic="http://schemas.openxmlformats.org/drawingml/2006/picture">
-                  <pic:nvPicPr>
-                    <pic:cNvPr id="2" name="Raspberry-Pi-3-top-down-web.jpg"/>
-                    <pic:cNvPicPr/>
-                  </pic:nvPicPr>
-                  <pic:blipFill rotWithShape="1">
-                    <a:blip r:embed="rId58">
-                      <a:extLst>
-                        <a:ext uri="{28A0092B-C50C-407E-A947-70E740481C1C}">
-                          <a14:useLocalDpi xmlns:a14="http://schemas.microsoft.com/office/drawing/2010/main" val="0"/>
-                        </a:ext>
-                      </a:extLst>
-                    </a:blip>
-                    <a:srcRect b="11234"/>
-                    <a:stretch/>
-                  </pic:blipFill>
-                  <pic:spPr bwMode="auto">
-                    <a:xfrm>
-                      <a:off x="0" y="0"/>
-                      <a:ext cx="2882900" cy="1781175"/>
-                    </a:xfrm>
-                    <a:prstGeom prst="rect">
-                      <a:avLst/>
-                    </a:prstGeom>
-                    <a:ln>
-                      <a:noFill/>
-                    </a:ln>
-                    <a:extLst>
-                      <a:ext uri="{53640926-AAD7-44D8-BBD7-CCE9431645EC}">
-                        <a14:shadowObscured xmlns:a14="http://schemas.microsoft.com/office/drawing/2010/main"/>
-                      </a:ext>
-                    </a:extLst>
-                  </pic:spPr>
-                </pic:pic>
-              </a:graphicData>
-            </a:graphic>
-            <wp14:sizeRelH relativeFrom="page">
-              <wp14:pctWidth>0</wp14:pctWidth>
-            </wp14:sizeRelH>
-            <wp14:sizeRelV relativeFrom="page">
-              <wp14:pctHeight>0</wp14:pctHeight>
-            </wp14:sizeRelV>
-          </wp:anchor>
-        </w:drawing>
-      </w:r>
-      <w:r>
         <w:t>While the Arduino board is a small affordable micro-controller, the Raspberry Pi can be considered the most popular micro-processor among community designers. Instead of just being able to do simple calculations the Raspberry Pi can be considered a full blown personal computer. This development board is powered by the Broadcom BCM2837 quad core Cortex A53 processor. This processor runs at a relatively speedy 1.2 GHz frequency. The Cortex A53 is capabl</w:t>
       </w:r>
       <w:r>
@@ -18106,21 +18099,16 @@
       </w:r>
       <w:proofErr w:type="spellEnd"/>
       <w:r>
-        <w:t xml:space="preserve"> UI or 0.22 amps at 5.19 volts while using the terminal only in idle mode (</w:t>
-      </w:r>
-      <w:hyperlink r:id="rId59" w:history="1">
-        <w:r>
-          <w:rPr>
-            <w:rStyle w:val="Hyperlink"/>
-          </w:rPr>
-          <w:t>http://www.cnx-software.com/2016/03/01/raspberry-pi-3-odroid-c2-and-pine-a64-development-boards-comparison/</w:t>
-        </w:r>
-      </w:hyperlink>
+        <w:t xml:space="preserve"> UI or 0.22 amps at 5.19 volts while using the terminal only in idle mode </w:t>
+      </w:r>
+      <w:r>
+        <w:t>[4L].</w:t>
+      </w:r>
       <w:r>
         <w:rPr>
           <w:color w:val="000000"/>
         </w:rPr>
-        <w:t xml:space="preserve">). One advantage that a board this powerful gives is its’ ability to run full 32 bit Linux distributions such as Ubuntu or </w:t>
+        <w:t xml:space="preserve"> One advantage that a board this powerful gives is its’ ability to run full 32 bit Linux distributions such as Ubuntu or </w:t>
       </w:r>
       <w:proofErr w:type="spellStart"/>
       <w:r>
@@ -18141,7 +18129,7 @@
       <w:pPr>
         <w:pStyle w:val="Heading3"/>
       </w:pPr>
-      <w:bookmarkStart w:id="125" w:name="_Toc478657139"/>
+      <w:bookmarkStart w:id="124" w:name="_Toc478657139"/>
       <w:proofErr w:type="spellStart"/>
       <w:r>
         <w:t>BeagleB</w:t>
@@ -18153,7 +18141,7 @@
       <w:r>
         <w:t xml:space="preserve"> Black</w:t>
       </w:r>
-      <w:bookmarkEnd w:id="125"/>
+      <w:bookmarkEnd w:id="124"/>
     </w:p>
     <w:p>
       <w:pPr>
@@ -18223,8 +18211,8 @@
                                 <w:szCs w:val="24"/>
                               </w:rPr>
                             </w:pPr>
-                            <w:bookmarkStart w:id="126" w:name="_Toc478402976"/>
-                            <w:bookmarkStart w:id="127" w:name="_Toc478656955"/>
+                            <w:bookmarkStart w:id="125" w:name="_Toc478402976"/>
+                            <w:bookmarkStart w:id="126" w:name="_Toc478656955"/>
                             <w:r>
                               <w:t xml:space="preserve">Figure </w:t>
                             </w:r>
@@ -18247,8 +18235,8 @@
                             <w:r>
                               <w:t xml:space="preserve"> Black</w:t>
                             </w:r>
+                            <w:bookmarkEnd w:id="125"/>
                             <w:bookmarkEnd w:id="126"/>
-                            <w:bookmarkEnd w:id="127"/>
                           </w:p>
                         </w:txbxContent>
                       </wps:txbx>
@@ -18272,7 +18260,7 @@
           </mc:Choice>
           <mc:Fallback>
             <w:pict>
-              <v:shape w14:anchorId="1399290E" id="Text Box 23" o:spid="_x0000_s1036" type="#_x0000_t202" style="position:absolute;left:0;text-align:left;margin-left:97.3pt;margin-top:343.15pt;width:148.5pt;height:13.5pt;z-index:251669504;visibility:visible;mso-wrap-style:square;mso-width-percent:0;mso-height-percent:0;mso-wrap-distance-left:9pt;mso-wrap-distance-top:0;mso-wrap-distance-right:9pt;mso-wrap-distance-bottom:0;mso-position-horizontal:right;mso-position-horizontal-relative:margin;mso-position-vertical:absolute;mso-position-vertical-relative:text;mso-width-percent:0;mso-height-percent:0;mso-width-relative:margin;mso-height-relative:margin;v-text-anchor:top" o:gfxdata="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" stroked="f">
+              <v:shape w14:anchorId="1399290E" id="Text Box 23" o:spid="_x0000_s1036" type="#_x0000_t202" style="position:absolute;left:0;text-align:left;margin-left:97.3pt;margin-top:343.15pt;width:148.5pt;height:13.5pt;z-index:251669504;visibility:visible;mso-wrap-style:square;mso-width-percent:0;mso-height-percent:0;mso-wrap-distance-left:9pt;mso-wrap-distance-top:0;mso-wrap-distance-right:9pt;mso-wrap-distance-bottom:0;mso-position-horizontal:right;mso-position-horizontal-relative:margin;mso-position-vertical:absolute;mso-position-vertical-relative:text;mso-width-percent:0;mso-height-percent:0;mso-width-relative:margin;mso-height-relative:margin;v-text-anchor:top" o:gfxdata="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" stroked="f">
                 <v:textbox inset="0,0,0,0">
                   <w:txbxContent>
                     <w:p>
@@ -18286,8 +18274,8 @@
                           <w:szCs w:val="24"/>
                         </w:rPr>
                       </w:pPr>
-                      <w:bookmarkStart w:id="128" w:name="_Toc478402976"/>
-                      <w:bookmarkStart w:id="129" w:name="_Toc478656955"/>
+                      <w:bookmarkStart w:id="127" w:name="_Toc478402976"/>
+                      <w:bookmarkStart w:id="128" w:name="_Toc478656955"/>
                       <w:r>
                         <w:t xml:space="preserve">Figure </w:t>
                       </w:r>
@@ -18310,8 +18298,8 @@
                       <w:r>
                         <w:t xml:space="preserve"> Black</w:t>
                       </w:r>
+                      <w:bookmarkEnd w:id="127"/>
                       <w:bookmarkEnd w:id="128"/>
-                      <w:bookmarkEnd w:id="129"/>
                     </w:p>
                   </w:txbxContent>
                 </v:textbox>
@@ -18358,7 +18346,7 @@
                     <pic:cNvPicPr/>
                   </pic:nvPicPr>
                   <pic:blipFill>
-                    <a:blip r:embed="rId60">
+                    <a:blip r:embed="rId57">
                       <a:extLst>
                         <a:ext uri="{28A0092B-C50C-407E-A947-70E740481C1C}">
                           <a14:useLocalDpi xmlns:a14="http://schemas.microsoft.com/office/drawing/2010/main" val="0"/>
@@ -18439,39 +18427,27 @@
       </w:r>
       <w:proofErr w:type="spellEnd"/>
       <w:r>
-        <w:t xml:space="preserve"> processor developed by Texas Instruments. This processor is based on the ARM Cortex A8 processor but is enhanced with image, graphics processing and other peripherals (</w:t>
+        <w:t xml:space="preserve"> processor developed by Texas Instruments. This processor is based on the ARM Cortex A8 processor but is enhanced with image, graphics processing and other peripherals </w:t>
+      </w:r>
+      <w:r>
+        <w:t>[5L]</w:t>
       </w:r>
       <w:r>
         <w:rPr>
           <w:rFonts w:eastAsia="Times New Roman"/>
         </w:rPr>
-        <w:t>​</w:t>
-      </w:r>
-      <w:hyperlink r:id="rId61" w:history="1">
-        <w:r>
-          <w:rPr>
-            <w:rStyle w:val="Hyperlink"/>
-            <w:rFonts w:eastAsia="Times New Roman"/>
-          </w:rPr>
-          <w:t>http://www.ti.com/product/AM3358</w:t>
-        </w:r>
-      </w:hyperlink>
+        <w:t xml:space="preserve">. This processor runs at a 1GHz frequency and is capable of 2000 MIPS. The </w:t>
+      </w:r>
       <w:r>
         <w:rPr>
           <w:rFonts w:eastAsia="Times New Roman"/>
         </w:rPr>
-        <w:t xml:space="preserve">). This processor runs at a 1GHz frequency and is capable of 2000 MIPS. The </w:t>
+        <w:t>B</w:t>
       </w:r>
       <w:r>
         <w:rPr>
           <w:rFonts w:eastAsia="Times New Roman"/>
         </w:rPr>
-        <w:t>B</w:t>
-      </w:r>
-      <w:r>
-        <w:rPr>
-          <w:rFonts w:eastAsia="Times New Roman"/>
-        </w:rPr>
         <w:t xml:space="preserve">eaglebone is also powered by a </w:t>
       </w:r>
       <w:r>
@@ -18528,21 +18504,13 @@
         <w:rPr>
           <w:color w:val="000000"/>
         </w:rPr>
-        <w:t>Fi or Bluetooth capability. The last article of note is that this board retails for at least $55 from many different distributors (</w:t>
-      </w:r>
-      <w:hyperlink r:id="rId62" w:history="1">
-        <w:r>
-          <w:rPr>
-            <w:rStyle w:val="Hyperlink"/>
-          </w:rPr>
-          <w:t>https://www.adafruit.com/product/1876</w:t>
-        </w:r>
-      </w:hyperlink>
+        <w:t xml:space="preserve">Fi or Bluetooth capability. The last article of note is that this board retails for at least $55 from many different distributors </w:t>
+      </w:r>
       <w:r>
         <w:rPr>
           <w:color w:val="000000"/>
         </w:rPr>
-        <w:t>).</w:t>
+        <w:t>[6L].</w:t>
       </w:r>
     </w:p>
     <w:tbl>
@@ -18922,7 +18890,6 @@
           </w:tcPr>
           <w:p>
             <w:r>
-              <w:lastRenderedPageBreak/>
               <w:t>Multitasking</w:t>
             </w:r>
           </w:p>
@@ -18968,6 +18935,7 @@
           </w:tcPr>
           <w:p>
             <w:r>
+              <w:lastRenderedPageBreak/>
               <w:t>On board Wi-Fi</w:t>
             </w:r>
           </w:p>
@@ -19324,8 +19292,8 @@
         <w:pStyle w:val="Caption"/>
         <w:jc w:val="center"/>
       </w:pPr>
-      <w:bookmarkStart w:id="130" w:name="_Toc478403074"/>
-      <w:bookmarkStart w:id="131" w:name="_Toc478656965"/>
+      <w:bookmarkStart w:id="129" w:name="_Toc478403074"/>
+      <w:bookmarkStart w:id="130" w:name="_Toc478656965"/>
       <w:r>
         <w:t xml:space="preserve">Table </w:t>
       </w:r>
@@ -19340,66 +19308,77 @@
       <w:r>
         <w:t>: Comparison of Development Boards</w:t>
       </w:r>
+      <w:bookmarkEnd w:id="129"/>
       <w:bookmarkEnd w:id="130"/>
+    </w:p>
+    <w:p>
+      <w:pPr>
+        <w:pStyle w:val="Heading3"/>
+      </w:pPr>
+      <w:bookmarkStart w:id="131" w:name="_Toc478657140"/>
+      <w:r>
+        <w:t>Hub Comparison Conclusion</w:t>
+      </w:r>
       <w:bookmarkEnd w:id="131"/>
     </w:p>
     <w:p>
       <w:pPr>
+        <w:ind w:firstLine="720"/>
+      </w:pPr>
+      <w:r>
+        <w:t xml:space="preserve">The development board we choose as our hub for the smart fire alarm system could very well be the most important piece of technology we choose for this project. This development board would be handling all of the computation for our system. This device would also be the central location from where all installation would be configured. An initial vision for our project is that customers would use the hub to configure and tell the system where the location of the smoke and fire alarm sensors are relative to each other as well as relative to the exits to the building. With this in mind, we have decided that this would make the Arduino Uno not the best choice to control the hub. Since the Arduino Uno does not have the processor speed or the capability to run an operating system, the Arduino would have to be connected to a computer in order for new updates or initial configuration to be handled. It also would have to be expanded with more flash memory and wireless peripherals in order for it to function as the hub. This would bring the price up to at least that of the Raspberry Pi while the Pi offers much more at this price point. Because the Raspberry Pi and Beaglebone Black have high amounts of processing power and graphics capabilities, these devices would have the ability to run full operating systems and function as a stand-alone service. This would eliminate the need for an installer or user to have a computer connected for set up and additional functionality. The installer would just have to connect a keyboard and screen to these devices for installation. This allows for the potential of developing an easy to use graphics program for set up in future development. </w:t>
+      </w:r>
+    </w:p>
+    <w:p>
+      <w:pPr>
+        <w:ind w:firstLine="720"/>
+        <w:rPr>
+          <w:b/>
+        </w:rPr>
+      </w:pPr>
+      <w:r>
+        <w:t xml:space="preserve">When just comparing the Raspberry Pi 3 and Beaglebone black, analysis shows that these two devices are very comparable. These devices have similar processor speeds, both contain a dedicated graphics processing unit, and both </w:t>
+      </w:r>
+      <w:r>
+        <w:lastRenderedPageBreak/>
+        <w:t xml:space="preserve">come with a substantial amount of on board memory. The Beaglebone does have 4GB of on board flash memory but that will be more than enough for our project while a Raspberry Pi can easily be expanded through the use of an SD card. The Raspberry Pi 3 comes with plenty of GPIO pins as 26 of the pins on the 40 pin header can be used as general purpose. The Beaglebone Black manages to more than double this amount with 65 pins which would be more than overkill for use as a wireless hub for our smart fire alarm system. The two places where a major difference between the Raspberry Pi 3 and Beaglebone Black finally start to show are the on board wireless connectivity and price points for each device. While the Raspberry Pi 3 comes with on board Wi-Fi and Bluetooth functionality, the Beaglebone bone falls short in this category. The Beaglebone only gives access to wired internet access through an Ethernet port. The Raspberry Pi would be able to provide wireless control over the sensors as well as download any updates or alerts over </w:t>
+      </w:r>
+      <w:proofErr w:type="spellStart"/>
+      <w:r>
+        <w:t>WiFi</w:t>
+      </w:r>
+      <w:proofErr w:type="spellEnd"/>
+      <w:r>
+        <w:t xml:space="preserve"> while the </w:t>
+      </w:r>
+      <w:proofErr w:type="spellStart"/>
+      <w:r>
+        <w:t>Beaglebone</w:t>
+      </w:r>
+      <w:proofErr w:type="spellEnd"/>
+      <w:r>
+        <w:t xml:space="preserve"> would need to be expanded to provide this. Lastly, while the Beaglebone may provide a large amount of GPIO pins and 4GB of RAM, we believe that these gains are not worth the $20 different in price that would be required versus the Raspberry Pi 3. The Raspberry Pi 3 provides everything our Hub would need while also having on board wireless connectivity for a price $35 while the Beaglebone Black retails for $55 or higher. For these reasons, we have chosen to use the Raspberry Pi 3 model B as the micro processing unit to control our hub.</w:t>
+      </w:r>
+    </w:p>
+    <w:p>
+      <w:pPr>
+        <w:pStyle w:val="Heading2"/>
+      </w:pPr>
+      <w:bookmarkStart w:id="132" w:name="_Toc478657141"/>
+      <w:r>
+        <w:t>Fire Alarm Components</w:t>
+      </w:r>
+      <w:bookmarkEnd w:id="132"/>
+    </w:p>
+    <w:p>
+      <w:pPr>
         <w:pStyle w:val="Heading3"/>
       </w:pPr>
-      <w:bookmarkStart w:id="132" w:name="_Toc478657140"/>
-      <w:r>
-        <w:t>Hub Comparison Conclusion</w:t>
-      </w:r>
-      <w:bookmarkEnd w:id="132"/>
-    </w:p>
-    <w:p>
-      <w:pPr>
-        <w:ind w:firstLine="720"/>
-      </w:pPr>
-      <w:r>
-        <w:t xml:space="preserve">The development board we choose as our hub for the smart fire alarm system could very well be the most important piece of technology we choose for this project. This development board would be handling all of the computation for our system. This device would also be the central location from where all installation would be configured. An initial vision for our project is that customers would use the hub to configure and tell the system where the location of the smoke and fire alarm sensors are relative to each other as well as relative to the exits to the building. With this in mind, we have decided that this would make the Arduino Uno not the best choice to control the hub. Since the Arduino Uno does not have the processor speed or the capability to run an operating system, the Arduino would have to be connected to a computer in order for new updates or initial configuration to be handled. It also would have to be expanded with more flash memory and wireless peripherals in order for it to function as the hub. This would bring the price up to at least that of the Raspberry Pi while the Pi offers much more at this price point. Because the Raspberry Pi and Beaglebone Black have high amounts of processing power and graphics capabilities, these devices would have the ability to run full operating systems and function as a stand-alone service. This would eliminate the need for an installer or user to have a computer connected for set up and additional functionality. The installer would just have to connect a keyboard and screen to these devices for installation. This allows for the potential of developing an easy to use graphics program for set up in future development. </w:t>
-      </w:r>
-    </w:p>
-    <w:p>
-      <w:pPr>
-        <w:ind w:firstLine="720"/>
-        <w:rPr>
-          <w:b/>
-        </w:rPr>
-      </w:pPr>
-      <w:r>
-        <w:lastRenderedPageBreak/>
-        <w:t xml:space="preserve">When just comparing the Raspberry Pi 3 and Beaglebone black, analysis shows that these two devices are very comparable. These devices have similar processor speeds, both contain a dedicated graphics processing unit, and both come with a substantial amount of on board memory. The Beaglebone does have 4GB of on board flash memory but that will be more than enough for our project while a Raspberry Pi can easily be expanded through the use of an SD card. The Raspberry Pi 3 comes with plenty of GPIO pins as 26 of the pins on the 40 pin header can be used as general purpose. The Beaglebone Black manages to more than double this amount with 65 pins which would be more than overkill for use as a wireless hub for our smart fire alarm system. The two places where a major difference between the Raspberry Pi 3 and Beaglebone Black finally start to show are the on board wireless connectivity and price points for each device. While the Raspberry Pi 3 comes with on board Wi-Fi and Bluetooth functionality, the Beaglebone bone falls short in this category. The Beaglebone only gives access to wired internet access through an Ethernet port. The Raspberry Pi would be able to provide wireless control over the sensors as well as download any updates or alerts over </w:t>
-      </w:r>
-      <w:proofErr w:type="spellStart"/>
-      <w:r>
-        <w:t>WiFi</w:t>
-      </w:r>
-      <w:proofErr w:type="spellEnd"/>
-      <w:r>
-        <w:t xml:space="preserve"> while the Beaglebone would need to be expanded to provide this. Lastly, while the Beaglebone may provide a large amount of GPIO pins and 4GB of RAM, we believe that these gains are not worth the $20 different in price that would be required versus the Raspberry Pi 3. The Raspberry Pi 3 provides everything our Hub would need while also having on board wireless connectivity for a price $35 while the Beaglebone Black retails for $55 or higher. For these reasons, we have chosen to use the Raspberry Pi 3 model B as the micro processing unit to control our hub.</w:t>
-      </w:r>
-    </w:p>
-    <w:p>
-      <w:pPr>
-        <w:pStyle w:val="Heading2"/>
-      </w:pPr>
-      <w:bookmarkStart w:id="133" w:name="_Toc478657141"/>
-      <w:r>
-        <w:t>Fire Alarm Components</w:t>
+      <w:bookmarkStart w:id="133" w:name="_Toc478657142"/>
+      <w:r>
+        <w:t>Microprocessor for Fire Alarms</w:t>
       </w:r>
       <w:bookmarkEnd w:id="133"/>
-    </w:p>
-    <w:p>
-      <w:pPr>
-        <w:pStyle w:val="Heading3"/>
-      </w:pPr>
-      <w:bookmarkStart w:id="134" w:name="_Toc478657142"/>
-      <w:r>
-        <w:t>Microprocessor for Fire Alarms</w:t>
-      </w:r>
-      <w:bookmarkEnd w:id="134"/>
     </w:p>
     <w:p>
       <w:pPr>
@@ -19463,8 +19442,8 @@
                                 <w:szCs w:val="24"/>
                               </w:rPr>
                             </w:pPr>
-                            <w:bookmarkStart w:id="135" w:name="_Toc478402977"/>
-                            <w:bookmarkStart w:id="136" w:name="_Toc478656956"/>
+                            <w:bookmarkStart w:id="134" w:name="_Toc478402977"/>
+                            <w:bookmarkStart w:id="135" w:name="_Toc478656956"/>
                             <w:r>
                               <w:t xml:space="preserve">Figure </w:t>
                             </w:r>
@@ -19479,8 +19458,8 @@
                             <w:r>
                               <w:t>: ATmega328P Microprocessor</w:t>
                             </w:r>
+                            <w:bookmarkEnd w:id="134"/>
                             <w:bookmarkEnd w:id="135"/>
-                            <w:bookmarkEnd w:id="136"/>
                           </w:p>
                         </w:txbxContent>
                       </wps:txbx>
@@ -19501,7 +19480,7 @@
           </mc:Choice>
           <mc:Fallback>
             <w:pict>
-              <v:shape w14:anchorId="612FC5D6" id="Text Box 24" o:spid="_x0000_s1037" type="#_x0000_t202" style="position:absolute;left:0;text-align:left;margin-left:63.7pt;margin-top:104.8pt;width:114.9pt;height:21pt;z-index:251671552;visibility:visible;mso-wrap-style:square;mso-height-percent:0;mso-wrap-distance-left:9pt;mso-wrap-distance-top:0;mso-wrap-distance-right:9pt;mso-wrap-distance-bottom:0;mso-position-horizontal:right;mso-position-horizontal-relative:margin;mso-position-vertical:absolute;mso-position-vertical-relative:text;mso-height-percent:0;mso-height-relative:margin;v-text-anchor:top" o:gfxdata="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" stroked="f">
+              <v:shape w14:anchorId="612FC5D6" id="Text Box 24" o:spid="_x0000_s1037" type="#_x0000_t202" style="position:absolute;left:0;text-align:left;margin-left:63.7pt;margin-top:104.8pt;width:114.9pt;height:21pt;z-index:251671552;visibility:visible;mso-wrap-style:square;mso-height-percent:0;mso-wrap-distance-left:9pt;mso-wrap-distance-top:0;mso-wrap-distance-right:9pt;mso-wrap-distance-bottom:0;mso-position-horizontal:right;mso-position-horizontal-relative:margin;mso-position-vertical:absolute;mso-position-vertical-relative:text;mso-height-percent:0;mso-height-relative:margin;v-text-anchor:top" o:gfxdata="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" stroked="f">
                 <v:textbox inset="0,0,0,0">
                   <w:txbxContent>
                     <w:p>
@@ -19513,8 +19492,8 @@
                           <w:szCs w:val="24"/>
                         </w:rPr>
                       </w:pPr>
-                      <w:bookmarkStart w:id="137" w:name="_Toc478402977"/>
-                      <w:bookmarkStart w:id="138" w:name="_Toc478656956"/>
+                      <w:bookmarkStart w:id="136" w:name="_Toc478402977"/>
+                      <w:bookmarkStart w:id="137" w:name="_Toc478656956"/>
                       <w:r>
                         <w:t xml:space="preserve">Figure </w:t>
                       </w:r>
@@ -19529,8 +19508,8 @@
                       <w:r>
                         <w:t>: ATmega328P Microprocessor</w:t>
                       </w:r>
+                      <w:bookmarkEnd w:id="136"/>
                       <w:bookmarkEnd w:id="137"/>
-                      <w:bookmarkEnd w:id="138"/>
                     </w:p>
                   </w:txbxContent>
                 </v:textbox>
@@ -19576,7 +19555,7 @@
                     <pic:cNvPicPr/>
                   </pic:nvPicPr>
                   <pic:blipFill>
-                    <a:blip r:embed="rId63">
+                    <a:blip r:embed="rId58">
                       <a:extLst>
                         <a:ext uri="{28A0092B-C50C-407E-A947-70E740481C1C}">
                           <a14:useLocalDpi xmlns:a14="http://schemas.microsoft.com/office/drawing/2010/main" val="0"/>
@@ -19617,21 +19596,61 @@
       </w:r>
       <w:proofErr w:type="spellEnd"/>
       <w:r>
-        <w:t xml:space="preserve"> Another important component of this chip is that is contains 23Kbytes </w:t>
+        <w:t xml:space="preserve"> Another important component of this chip is that is contains 23Kbytes of programmable flash memory. This memory is where the bootloader and functional code for our program will be stored. This flash memory is re-programmable allowing us to update and change the code as many times as </w:t>
       </w:r>
       <w:r>
         <w:lastRenderedPageBreak/>
-        <w:t>of programmable flash memory. This memory is where the bootloader and functional code for our program will be stored. This flash memory is re-programmable allowing us to update and change the code as many times as needed during testing. The ATmega328 also comes with six sleep modes which may come in handy for us if we need to save battery life and power consumption on our system. This chip runs at an operating voltage of between 1.8 and 5.5V according to the data sheet provided by Atmel. The last of the important characteristics on this chip for our fire alarm system is that it contains 23 programmable I/O lines. These lines will be used to connect to the various peripherals of our alarm such as the buzzer, smoke sensors, LEDs, batteries, and wireless peripherals. One final reason that we chose this microprocessor is that it is the same one used in the Arduino Uno. This means that we can use a lot of the same resources that are provided with the Arduino Uno without having to worry about compatibility issues. Lastly, we can use an Arduino Uno to load a bootloader onto our chip alleviating the issues of choosing and writing our own bootloader. (http://www.atmel.com/Images/Atmel-42735-8-bit-AVR-Microcontroller-ATmega328-328P_Datasheet.pdf)</w:t>
+        <w:t xml:space="preserve">needed during testing. The ATmega328 also comes with six sleep modes which may come in handy for us if we need to save battery life and power consumption on our system. This chip runs at an operating voltage of between 1.8 and 5.5V according to the data sheet provided by Atmel. The last of the important characteristics on this chip for our fire alarm system is that it contains 23 programmable I/O lines. These lines will be used to connect to the various peripherals of our alarm such as the buzzer, smoke sensors, LEDs, batteries, and wireless peripherals. One final reason that we chose this microprocessor is that it is the same one used in the Arduino Uno. This means that we can use a lot of the same resources that are provided with the Arduino Uno without having to worry about compatibility issues. Lastly, we can use an Arduino Uno to load a bootloader onto our chip alleviating the issues of choosing and writing our own bootloader. </w:t>
+      </w:r>
+      <w:r>
+        <w:t>[3L]</w:t>
       </w:r>
     </w:p>
     <w:p>
       <w:pPr>
         <w:pStyle w:val="Heading4"/>
       </w:pPr>
-      <w:bookmarkStart w:id="139" w:name="_Toc478657143"/>
+      <w:bookmarkStart w:id="138" w:name="_Toc478657143"/>
       <w:r>
         <w:t>Bootloader</w:t>
       </w:r>
+      <w:bookmarkEnd w:id="138"/>
+    </w:p>
+    <w:p>
+      <w:pPr>
+        <w:ind w:firstLine="720"/>
+      </w:pPr>
+      <w:r>
+        <w:t xml:space="preserve">Because we needed to purchase multiple microprocessors for use with many custom fire alarms we are going to build it was not feasible to purchase multiple Arduino Uno boards. This lead us to purchase ATmega328 processors that did not have a bootloader installed so we will need to install one ourselves. The purpose of a bootloader is to be a small program that runs when the system is powered on before the main program is run. This bootloader software will tell our fire alarm system to wait for the software on our programming computer to </w:t>
+      </w:r>
+      <w:proofErr w:type="spellStart"/>
+      <w:r>
+        <w:t>sent</w:t>
+      </w:r>
+      <w:proofErr w:type="spellEnd"/>
+      <w:r>
+        <w:t xml:space="preserve"> a new program to our fire alarm to be loaded. Our custom program would then be loaded into the flash memory on out ATmege328 processor. This bootloader is what will enable us to load programs onto out fire alarms using just a USB cable without the fire alarm going straight to running whatever program is installed on the system. Because we chose to use an ATmega328 microprocessor, we can use the same bootloader that is installed on Arduino Uno boards saving us a great amount of time in writing our own bootloaders</w:t>
+      </w:r>
+      <w:r>
+        <w:t xml:space="preserve"> [7L]</w:t>
+      </w:r>
+      <w:r>
+        <w:t>. This also allows us to use the Arduino integrated development environment to program our fire alarms. Our team will only need to borrow an Arduino Uno for a short amount of time in order to create an unlimited amount of Arduino processors of our own.</w:t>
+      </w:r>
+    </w:p>
+    <w:p>
+      <w:pPr>
+        <w:pStyle w:val="Heading4"/>
+      </w:pPr>
+      <w:bookmarkStart w:id="139" w:name="_Toc478657144"/>
+      <w:proofErr w:type="spellStart"/>
+      <w:r>
+        <w:t>Bootloading</w:t>
+      </w:r>
+      <w:proofErr w:type="spellEnd"/>
+      <w:r>
+        <w:t xml:space="preserve"> Process</w:t>
+      </w:r>
       <w:bookmarkEnd w:id="139"/>
     </w:p>
     <w:p>
@@ -19639,53 +19658,11 @@
         <w:ind w:firstLine="720"/>
       </w:pPr>
       <w:r>
-        <w:t xml:space="preserve">Because we needed to purchase multiple microprocessors for use with many custom fire alarms we are going to build it was not feasible to purchase multiple Arduino Uno boards. This lead us to purchase ATmega328 processors that did not have a bootloader installed so we will need to install one ourselves. The purpose of a bootloader is to be a small program that runs when the system is powered on before the main program is run. This bootloader software will tell our fire alarm system to wait for the software on our programming computer to </w:t>
-      </w:r>
-      <w:proofErr w:type="spellStart"/>
-      <w:r>
-        <w:t>sent</w:t>
-      </w:r>
-      <w:proofErr w:type="spellEnd"/>
-      <w:r>
-        <w:t xml:space="preserve"> a new program to our fire alarm to be loaded. Our custom program would then be loaded into the flash memory on out ATmege328 processor. This bootloader is what will enable us to load programs onto out fire alarms using just a USB cable without the fire alarm going straight to running whatever program is installed on the system. Because we chose to use an ATmega328 microprocessor, we can use the same bootloader that is installed on Arduino Uno boards saving us a great amount of time in writing our own bootloaders. (</w:t>
-      </w:r>
-      <w:hyperlink r:id="rId64" w:history="1">
-        <w:r>
-          <w:rPr>
-            <w:rStyle w:val="Hyperlink"/>
-          </w:rPr>
-          <w:t>https://www.arduino.cc/en/Hacking/MiniBootloader)</w:t>
-        </w:r>
-      </w:hyperlink>
-      <w:r>
-        <w:t>. This also allows us to use the Arduino integrated development environment to program our fire alarms. Our team will only need to borrow an Arduino Uno for a short amount of time in order to create an unlimited amount of Arduino processors of our own.</w:t>
-      </w:r>
-    </w:p>
-    <w:p>
-      <w:pPr>
-        <w:pStyle w:val="Heading4"/>
-      </w:pPr>
-      <w:bookmarkStart w:id="140" w:name="_Toc478657144"/>
-      <w:proofErr w:type="spellStart"/>
-      <w:r>
-        <w:t>Bootloading</w:t>
-      </w:r>
-      <w:proofErr w:type="spellEnd"/>
-      <w:r>
-        <w:t xml:space="preserve"> Process</w:t>
-      </w:r>
-      <w:bookmarkEnd w:id="140"/>
-    </w:p>
-    <w:p>
-      <w:pPr>
-        <w:ind w:firstLine="720"/>
-      </w:pPr>
-      <w:r>
-        <w:t xml:space="preserve">Because our ATmega328 chips do not come with a bootloader preinstalled, we will need to install our own. Other than the obvious ATmega328, we will also </w:t>
+        <w:t xml:space="preserve">Because our ATmega328 chips do not come with a bootloader preinstalled, we will need to install our own. Other than the obvious ATmega328, we will also need a few more components to install the bootloader onto the chip. We will need a breadboard for mounting the chip onto as well as a 16MHz crystal. This crystal in conjunction with two capacitors of about 22pF will act as a clock for our processor. Lastly, we will also temporarily need a working Arduino Uno in order to </w:t>
       </w:r>
       <w:r>
         <w:lastRenderedPageBreak/>
-        <w:t>need a few more components to install the bootloader onto the chip. We will need a breadboard for mounting the chip onto as well as a 16MHz crystal. This crystal in conjunction with two capacitors of about 22pF will act as a clock for our processor. Lastly, we will also temporarily need a working Arduino Uno in order to copy the bootloader over to our blank ATmega328 chip.  The below diagram is an example of how an Arduino can be used to load the bootloader onto the chip:</w:t>
+        <w:t>copy the bootloader over to our blank ATmega328 chip.  The below diagram is an example of how an Arduino can be used to load the bootloader onto the chip:</w:t>
       </w:r>
     </w:p>
     <w:p>
@@ -19711,7 +19688,7 @@
                     </pic:cNvPicPr>
                   </pic:nvPicPr>
                   <pic:blipFill>
-                    <a:blip r:embed="rId65">
+                    <a:blip r:embed="rId59">
                       <a:extLst>
                         <a:ext uri="{28A0092B-C50C-407E-A947-70E740481C1C}">
                           <a14:useLocalDpi xmlns:a14="http://schemas.microsoft.com/office/drawing/2010/main" val="0"/>
@@ -19752,8 +19729,8 @@
           <w:szCs w:val="24"/>
         </w:rPr>
       </w:pPr>
-      <w:bookmarkStart w:id="141" w:name="_Toc478402978"/>
-      <w:bookmarkStart w:id="142" w:name="_Toc478656957"/>
+      <w:bookmarkStart w:id="140" w:name="_Toc478402978"/>
+      <w:bookmarkStart w:id="141" w:name="_Toc478656957"/>
       <w:r>
         <w:t xml:space="preserve">Figure </w:t>
       </w:r>
@@ -19768,50 +19745,42 @@
       <w:r>
         <w:t>: Arduino Loading Bootloader to Microprocessor</w:t>
       </w:r>
+      <w:bookmarkEnd w:id="140"/>
       <w:bookmarkEnd w:id="141"/>
+    </w:p>
+    <w:p>
+      <w:pPr>
+        <w:ind w:firstLine="720"/>
+      </w:pPr>
+      <w:r>
+        <w:t>The first step for loading the bootloader is to place the ATmega328 chip into the middle of the breadboard allowing the pins on the left and right side of the chip to connect the two separated segments of the breadboard. The ATmega328 has a small indentation indicating which is the top of the chip, or rather which side pin one is on. This side should be oriented so that it is facing the top of the breadboard. VCC then needs to be connected to pin 7 and pin 20 which should be set to the input voltage of our ATmega328, 5 volts. Pins 8 and 22 on our chip need to be connected to ground. For designing our clock, we need to connect our 16MHz crystal to pins 9 and 10 on our board. Our capacitors that we have chosen need to be connected from each pin on the crystal to ground. Therefor</w:t>
+      </w:r>
+      <w:r>
+        <w:t>e</w:t>
+      </w:r>
+      <w:r>
+        <w:t xml:space="preserve">, one capacitor needs to be connected to pin 9 and ground while another needs to be connected to pin 10 and ground. Our Arduino Uno board now needs to be connected to our computer using the USB connection on the board. The Arduino IDE comes with example sketches that can be loaded onto Arduino boards for testing purposes. One of these is called Arduino ISP and loads software onto the Arduino which will allow it to function as a bootloader for our ATMega328. This sketch needs to be uploading to our Arduino without any connections other than to the computer. Once this is complete the Arduino needs to be wired to our blank ATMega328 chip. The first connection is Pin 10 on the Arduino board which needs to be connected to the reset pin on our blank chip. The reset pin in Pin 1. Next, Pin 11 on the Arduino needs to be connected to pin 17 on our blank chip and Pin 12 on the Arduino needs to be connected to pin 18 on our blank chip. The last wire than needs to be connected is pin 13 on the Arduino which needs to be connected pin 19 on the blank chip and breadboard. Now we can connect our 5 volt VCC and ground and plug the Arduino back in to the computer. The last step is to go onto the Arduino IDE, confirm that the correct Arduino board is selected, which is the Arduino Uno, and select Burn Bootloader. This process should take a few minutes to complete. </w:t>
+      </w:r>
+      <w:r>
+        <w:lastRenderedPageBreak/>
+        <w:t xml:space="preserve">As long as no errors are shown on the Arduino IDE, an Arduino bootloader has now been loaded onto our chip and can be used by itself to program our project. </w:t>
+      </w:r>
+      <w:r>
+        <w:t>[8L].</w:t>
+      </w:r>
+    </w:p>
+    <w:p>
+      <w:pPr>
+        <w:pStyle w:val="Heading3"/>
+      </w:pPr>
+      <w:bookmarkStart w:id="142" w:name="_Toc478657145"/>
+      <w:r>
+        <w:t xml:space="preserve">16 MHz Crystal </w:t>
+      </w:r>
+      <w:r>
+        <w:t>Oscillator</w:t>
+      </w:r>
       <w:bookmarkEnd w:id="142"/>
-    </w:p>
-    <w:p>
-      <w:pPr>
-        <w:ind w:firstLine="720"/>
-      </w:pPr>
-      <w:r>
-        <w:t>The first step for loading the bootloader is to place the ATmega328 chip into the middle of the breadboard allowing the pins on the left and right side of the chip to connect the two separated segments of the breadboard. The ATmega328 has a small indentation indicating which is the top of the chip, or rather which side pin one is on. This side should be oriented so that it is facing the top of the breadboard. VCC then needs to be connected to pin 7 and pin 20 which should be set to the input voltage of our ATmega328, 5 volts. Pins 8 and 22 on our chip need to be connected to ground. For designing our clock, we need to connect our 16MHz crystal to pins 9 and 10 on our board. Our capacitors that we have chosen need to be connected from each pin on the crystal to ground. Therefor</w:t>
-      </w:r>
-      <w:r>
-        <w:t>e</w:t>
-      </w:r>
-      <w:r>
-        <w:t xml:space="preserve">, one capacitor needs to be connected to pin 9 and ground while another needs to be connected to pin 10 and ground. Our Arduino Uno board now needs to be connected to our computer using the USB connection on the board. The Arduino IDE comes with example sketches that can be loaded onto Arduino boards for testing purposes. One of these is called Arduino ISP and loads software onto the Arduino which will allow it to function as a bootloader for our ATMega328. This sketch needs to be uploading to our Arduino without any connections other than to the computer. Once this is complete the Arduino needs to be wired to our blank ATMega328 chip. The first connection is Pin 10 on the Arduino board which needs to be connected to the reset pin on our blank chip. The reset pin in Pin 1. Next, Pin 11 on the Arduino needs to be connected to pin 17 on our blank chip and Pin 12 on the Arduino needs to be connected to pin 18 on our blank chip. The last wire than needs to be connected is pin 13 on the Arduino which needs to be connected pin 19 on the </w:t>
-      </w:r>
-      <w:r>
-        <w:lastRenderedPageBreak/>
-        <w:t>blank chip and breadboard. Now we can connect our 5 volt VCC and ground and plug the Arduino back in to the computer. The last step is to go onto the Arduino IDE, confirm that the correct Arduino board is selected, which is the Arduino Uno, and select Burn Bootloader. This process should take a few minutes to complete. As long as no errors are shown on the Arduino IDE, an Arduino bootloader has now been loaded onto our chip and can be used by itself to program our project. (</w:t>
-      </w:r>
-      <w:hyperlink r:id="rId66" w:history="1">
-        <w:r>
-          <w:rPr>
-            <w:rStyle w:val="Hyperlink"/>
-          </w:rPr>
-          <w:t>https://www.youtube.com/watch?v=g90xb0nNX50</w:t>
-        </w:r>
-      </w:hyperlink>
-      <w:r>
-        <w:t>)</w:t>
-      </w:r>
-    </w:p>
-    <w:p>
-      <w:pPr>
-        <w:pStyle w:val="Heading3"/>
-      </w:pPr>
-      <w:bookmarkStart w:id="143" w:name="_Toc478657145"/>
-      <w:r>
-        <w:t xml:space="preserve">16 MHz Crystal </w:t>
-      </w:r>
-      <w:r>
-        <w:t>Oscillator</w:t>
-      </w:r>
-      <w:bookmarkEnd w:id="143"/>
     </w:p>
     <w:p>
       <w:pPr>
@@ -19828,13 +19797,18 @@
         <w:rPr>
           <w:color w:val="000000" w:themeColor="text1"/>
         </w:rPr>
-        <w:t xml:space="preserve">oscillator on the ATmega328 is only half as fast as the full capabilities of the chip. According to the </w:t>
+        <w:t xml:space="preserve">oscillator on the ATmega328 is only </w:t>
+      </w:r>
+      <w:r>
+        <w:rPr>
+          <w:color w:val="000000" w:themeColor="text1"/>
+        </w:rPr>
+        <w:t xml:space="preserve">half as fast as the full capabilities of the chip. According to the </w:t>
       </w:r>
       <w:r>
         <w:rPr>
           <w:bCs/>
           <w:color w:val="000000" w:themeColor="text1"/>
-          <w:highlight w:val="yellow"/>
         </w:rPr>
         <w:t xml:space="preserve">AVR053: Internal RC Oscillator Calibration for </w:t>
       </w:r>
@@ -19843,7 +19817,6 @@
         <w:rPr>
           <w:bCs/>
           <w:color w:val="000000" w:themeColor="text1"/>
-          <w:highlight w:val="yellow"/>
         </w:rPr>
         <w:t>tinyAVR</w:t>
       </w:r>
@@ -19852,7 +19825,6 @@
         <w:rPr>
           <w:bCs/>
           <w:color w:val="000000" w:themeColor="text1"/>
-          <w:highlight w:val="yellow"/>
         </w:rPr>
         <w:t xml:space="preserve"> and </w:t>
       </w:r>
@@ -19861,7 +19833,6 @@
         <w:rPr>
           <w:bCs/>
           <w:color w:val="000000" w:themeColor="text1"/>
-          <w:highlight w:val="yellow"/>
         </w:rPr>
         <w:t>megaAVR</w:t>
       </w:r>
@@ -19870,7 +19841,6 @@
         <w:rPr>
           <w:bCs/>
           <w:color w:val="000000" w:themeColor="text1"/>
-          <w:highlight w:val="yellow"/>
         </w:rPr>
         <w:t xml:space="preserve"> Devices</w:t>
       </w:r>
@@ -19881,7 +19851,6 @@
           <w:color w:val="000000" w:themeColor="text1"/>
           <w:sz w:val="28"/>
           <w:szCs w:val="28"/>
-          <w:highlight w:val="yellow"/>
         </w:rPr>
         <w:t xml:space="preserve"> </w:t>
       </w:r>
@@ -19889,70 +19858,68 @@
         <w:rPr>
           <w:bCs/>
           <w:color w:val="000000" w:themeColor="text1"/>
-          <w:highlight w:val="yellow"/>
-        </w:rPr>
-        <w:t>document from Atmel</w:t>
-      </w:r>
+        </w:rPr>
+        <w:t xml:space="preserve">document from </w:t>
+      </w:r>
+      <w:proofErr w:type="spellStart"/>
       <w:r>
         <w:rPr>
           <w:bCs/>
           <w:color w:val="000000" w:themeColor="text1"/>
         </w:rPr>
-        <w:t xml:space="preserve"> </w:t>
-      </w:r>
-      <w:hyperlink r:id="rId67" w:history="1">
-        <w:r>
-          <w:rPr>
-            <w:rStyle w:val="Hyperlink"/>
-            <w:bCs/>
-          </w:rPr>
-          <w:t>http://www.atmel.com/Images/Atmel-2555-Internal-RC-Oscillator-Calibration-for-tinyAVR-and-megaAVR-Devices_ApplicationNote_AVR053.pdf</w:t>
-        </w:r>
-      </w:hyperlink>
+        <w:t>Atme</w:t>
+      </w:r>
+      <w:proofErr w:type="spellEnd"/>
       <w:r>
         <w:rPr>
           <w:bCs/>
           <w:color w:val="000000" w:themeColor="text1"/>
         </w:rPr>
-        <w:t xml:space="preserve"> , the internal RC clock can be calibrated to an accuracy of +/- 1% using software tricks. While this seems accurate, over the course of a year the timing of the clock could be off by as much as a day. This could create issues for a fire alarm system that needs to be online every minute of every day so ensure safety for those inside the building that it is installed in. This issue drives the need for an external crystal to be used. A cheap 16MHz crystal can be accurate to 0.005% on average right out of the box. This eliminates the issue with timing over the course of long periods of time allowing our signals and alarms to always be in sink. This is very important as one of the features of our system is the use of timed buzzer alarms signifying the correct direction to exit a building. It is also important to have a very accurate clock signal because we are using multiple microprocessors all connected to each other that will all be having their own clock signals with accuracy ratings. When multiple clocks are considered, the important of accuracy increases greatly. Another important reason to choose an external crystal over the included internal RC oscillator is that this internal oscillator is also more sensitive to temperature changes in the environment. </w:t>
+        <w:t xml:space="preserve"> [9L]</w:t>
       </w:r>
       <w:r>
         <w:rPr>
           <w:bCs/>
           <w:color w:val="000000" w:themeColor="text1"/>
         </w:rPr>
-        <w:t>As our system will inherently deal</w:t>
-      </w:r>
+        <w:t xml:space="preserve">, the internal RC clock can be calibrated to an accuracy of +/- 1% using software tricks. While this seems accurate, over the course of a year the timing of the clock could be off by as much as a day. This could create issues for a fire alarm system that needs to be online every minute of every day so ensure safety for those inside the building that it is installed in. This issue drives the need for an external crystal to be used. A cheap 16MHz crystal can be accurate to 0.005% on average right out of the box. This eliminates the issue with timing over the course of long periods of time allowing our signals and alarms to always be in sink. This is very important as one of the features of our system is the use of timed buzzer alarms signifying the correct direction to </w:t>
+      </w:r>
+      <w:bookmarkStart w:id="143" w:name="_GoBack"/>
+      <w:bookmarkEnd w:id="143"/>
       <w:r>
         <w:rPr>
           <w:bCs/>
           <w:color w:val="000000" w:themeColor="text1"/>
         </w:rPr>
-        <w:t xml:space="preserve"> with temperature changes caused by a fire, we would want to choose the system that is most stable. This choice is the external crystal. There exist two pins on the ATMega328 dedicated to external crystal use. These are pins 9 and 10 on the left side of the chip. One drawback of the use of crystals, however, is that many times load capacitors must be included. These load capacitors ensure that the crystal begins to oscillate. Because of this, we will be using two 22pF capacitors each connected from each pin on the crystal to ground. A crystal is a device that by itself does not </w:t>
+        <w:t xml:space="preserve">exit a building. It is also important to have a very accurate clock signal because we are using multiple microprocessors all connected to each other that will all be having their own clock signals with accuracy ratings. When multiple clocks are considered, the important of accuracy increases greatly. Another important reason to choose an external crystal over the included internal RC oscillator is that this internal oscillator is also more sensitive to temperature changes in the environment. </w:t>
       </w:r>
       <w:r>
         <w:rPr>
           <w:bCs/>
           <w:color w:val="000000" w:themeColor="text1"/>
         </w:rPr>
-        <w:lastRenderedPageBreak/>
-        <w:t>have any active capabilities. Because of this, external drivers will be needed to convert the crystal into an oscillator (</w:t>
-      </w:r>
-      <w:hyperlink r:id="rId68" w:history="1">
-        <w:r>
-          <w:rPr>
-            <w:rStyle w:val="Hyperlink"/>
-            <w:highlight w:val="yellow"/>
-          </w:rPr>
-          <w:t>https://www.arduino.cc/en/main/standalone</w:t>
-        </w:r>
-      </w:hyperlink>
+        <w:t>As our system will inherently deal</w:t>
+      </w:r>
       <w:r>
         <w:rPr>
           <w:bCs/>
           <w:color w:val="000000" w:themeColor="text1"/>
         </w:rPr>
-        <w:t>). Thankfully, the ATMega328 includes this capability built right into the chip. This is the reason why there are dedicated crystal pins located on the chip.</w:t>
+        <w:t xml:space="preserve"> with temperature changes caused by a fire, we would want to choose the system that is most stable. This choice is the external crystal. There exist two pins on the ATMega328 dedicated to external crystal use. These are pins 9 and 10 on the left side of the chip. One drawback of the use of crystals, however, is that many times load capacitors must be included. These load capacitors ensure that the crystal begins to oscillate. Because of this, we will be using two 22pF capacitors each connected from each pin on the crystal to ground. A crystal is a device that by itself does not have any active capabilities. Because of this, external drivers will be needed to convert the crystal into an oscillator </w:t>
+      </w:r>
+      <w:r>
+        <w:rPr>
+          <w:bCs/>
+          <w:color w:val="000000" w:themeColor="text1"/>
+        </w:rPr>
+        <w:t>[10L]</w:t>
+      </w:r>
+      <w:r>
+        <w:rPr>
+          <w:bCs/>
+          <w:color w:val="000000" w:themeColor="text1"/>
+        </w:rPr>
+        <w:t>. Thankfully, the ATMega328 includes this capability built right into the chip. This is the reason why there are dedicated crystal pins located on the chip.</w:t>
       </w:r>
     </w:p>
     <w:p>
@@ -19974,6 +19941,7 @@
       </w:pPr>
       <w:bookmarkStart w:id="145" w:name="_Toc478657147"/>
       <w:r>
+        <w:lastRenderedPageBreak/>
         <w:t xml:space="preserve">4.1 </w:t>
       </w:r>
       <w:r>
@@ -20030,11 +19998,11 @@
         <w:pStyle w:val="NoSpacing"/>
       </w:pPr>
       <w:r>
-        <w:t xml:space="preserve">“Going Green” is a bit movement toward renewable energy and technology that is considered environmentally friendly. This movement is mindful of the harm that has come to the environment due to  various methods for creating energy using non-renewable resources, and the many harmful gases that are released as </w:t>
+        <w:t xml:space="preserve">“Going Green” is a bit movement toward renewable energy and technology that is considered environmentally friendly. This movement is mindful of the harm that has come to the environment due to  various methods for creating energy using non-renewable resources, and the many harmful gases that are released as the result of using these methods. The S.M.A.R.T. Alarm team is very mindful of the issues caused by not taking care of the planet by employing harmful methods. Unfortunately, many times creating a simple and practical product requires a compromise between being responsible with the environment and what is most practical for the application. This system requires the use of electricity to work, pulled from the building’s power grid and that is most likely produced using harmful methods. In addition, to the inability for our product to use solar or wind power, as </w:t>
       </w:r>
       <w:r>
         <w:lastRenderedPageBreak/>
-        <w:t>the result of using these methods. The S.M.A.R.T. Alarm team is very mindful of the issues caused by not taking care of the planet by employing harmful methods. Unfortunately, many times creating a simple and practical product requires a compromise between being responsible with the environment and what is most practical for the application. This system requires the use of electricity to work, pulled from the building’s power grid and that is most likely produced using harmful methods. In addition, to the inability for our product to use solar or wind power, as the system is meant to be used inside buildings. One particular effort that can be made to making our product more environmentally friendly, aside from designing our devices to use as little power as possible, is to offer potential clients the opportunity to invest in an alternative method for powering the system, using methods such as solar energy, that the S.M.A.R.T. Alarm team would gladly design and implement. If a client were to request this use, it would be implemented after extensive research, however at the moment the system is being designed with using traditional powering methods for the purpose of practic</w:t>
+        <w:t>the system is meant to be used inside buildings. One particular effort that can be made to making our product more environmentally friendly, aside from designing our devices to use as little power as possible, is to offer potential clients the opportunity to invest in an alternative method for powering the system, using methods such as solar energy, that the S.M.A.R.T. Alarm team would gladly design and implement. If a client were to request this use, it would be implemented after extensive research, however at the moment the system is being designed with using traditional powering methods for the purpose of practic</w:t>
       </w:r>
       <w:r>
         <w:t>ality, while using the least power possible.</w:t>
@@ -20093,26 +20061,66 @@
         <w:pStyle w:val="NoSpacing"/>
       </w:pPr>
       <w:r>
+        <w:t>Following extensive and thorough research of potential conflicts, it was concluded that there no current relevant political constraints that will affect the S.M.A.R.T. Alarm system.</w:t>
+      </w:r>
+    </w:p>
+    <w:p>
+      <w:pPr>
+        <w:pStyle w:val="Heading3"/>
+      </w:pPr>
+      <w:bookmarkStart w:id="150" w:name="_Toc478657152"/>
+      <w:r>
+        <w:t>Ethical Constraints</w:t>
+      </w:r>
+      <w:bookmarkEnd w:id="150"/>
+    </w:p>
+    <w:p>
+      <w:pPr>
+        <w:pStyle w:val="NoSpacing"/>
+      </w:pPr>
+      <w:r>
         <w:lastRenderedPageBreak/>
-        <w:t>Following extensive and thorough research of potential conflicts, it was concluded that there no current relevant political constraints that will affect the S.M.A.R.T. Alarm system.</w:t>
+        <w:t xml:space="preserve">As stated previously, the main goal of the S.M.A.R.T. Alarm system is to save lives by decreasing the time it takes for a building to be evacuated, by making it easier for occupants to find the nearest and safest exit. This is something the team takes very seriously, and as a result of this no unethical methods will be employed and no amount of attention or scrutiny is enough to ensure that this project is as safe and ethical as possible. This includes creating algorithms that will not only maximize the amount of lives saved, but that will not disregard a single aspect of what can be done to evacuate a building as quickly as possible. </w:t>
+      </w:r>
+    </w:p>
+    <w:p>
+      <w:pPr>
+        <w:pStyle w:val="NoSpacing"/>
+      </w:pPr>
+      <w:r>
+        <w:t xml:space="preserve">The S.M.A.R.T. Alarm System will not engage in using any potentially toxic products in producing the system and any related devices. On top of ensuring that the devices will receive maximum life, not cutting any corners in favor of cost saving measures. This means that several measures will be taken to ensure that not only will the system work in the most extreme of circumstances, but it will be designed to work just as efficiently in these circumstances. Taking into account as many situations as possible, such as power going out in the building or a fire occurring in the area where the Hub is located. There will also be backup circumstances, where in case that the system is failing, our alarms will still warn occupants of danger and they will be able to exit the building safely. </w:t>
+      </w:r>
+    </w:p>
+    <w:p>
+      <w:pPr>
+        <w:pStyle w:val="NoSpacing"/>
+      </w:pPr>
+      <w:r>
+        <w:t xml:space="preserve">As far as patent protection, extensive research will be done to avoid infringing upon any existing patents as part of the S.M.A.R.T. Alarm System design process. Any protected concepts or designs used in the implementation of the system will properly attribute any applicable credit to the respective owners. </w:t>
+      </w:r>
+      <w:r>
+        <w:t xml:space="preserve">Furthermore, anything that is not marked as </w:t>
       </w:r>
     </w:p>
     <w:p>
       <w:pPr>
         <w:pStyle w:val="Heading3"/>
       </w:pPr>
-      <w:bookmarkStart w:id="150" w:name="_Toc478657152"/>
-      <w:r>
-        <w:t>Ethical Constraints</w:t>
-      </w:r>
-      <w:bookmarkEnd w:id="150"/>
+      <w:bookmarkStart w:id="151" w:name="_Toc478657153"/>
+      <w:r>
+        <w:t>Health and Safety Constraints</w:t>
+      </w:r>
+      <w:bookmarkEnd w:id="151"/>
     </w:p>
     <w:p>
       <w:pPr>
         <w:pStyle w:val="NoSpacing"/>
       </w:pPr>
       <w:r>
-        <w:t xml:space="preserve">As stated previously, the main goal of the S.M.A.R.T. Alarm system is to save lives by decreasing the time it takes for a building to be evacuated, by making it easier for occupants to find the nearest and safest exit. This is something the team takes very seriously, and as a result of this no unethical methods will be employed and no amount of attention or scrutiny is enough to ensure that this project is as safe and ethical as possible. This includes creating algorithms that will not only maximize the amount of lives saved, but that will not disregard a single aspect of what can be done to evacuate a building as quickly as possible. </w:t>
+        <w:t xml:space="preserve">The end users of the S.M.A.R.T. Alarm system and their health and safety is the most important goal and priority when designing this system, and a lot of precautions are taken to ensure not to infringe on this. In fact, the sole purpose of the system is to ensure everyone in the building knows which way to evacuate and get to safety as quickly and efficiently as possible. </w:t>
+      </w:r>
+      <w:r>
+        <w:t xml:space="preserve">Therefore, careful consideration is taken by the team so that any important factors are being accounted for, and that system maximizes the warning time given to occupants of a building in danger, by ensuring fast and efficient detection, communication and processing in the system. In the case of fire emergencies, any small advantage in warning time can be the literal difference between life and death for occupants of a building in danger. As fire spreads, the algorithm will also take this into account, and any changes must be updated as quickly as possible to avoid sending people into a dangerous situation. Ensuring a proper layout of the building is used, and that the algorithm has little to no margin of error for creating evacuation routes through excessive testing is another measure taken to match any health and safety constraints. </w:t>
       </w:r>
     </w:p>
     <w:p>
@@ -20120,7 +20128,11 @@
         <w:pStyle w:val="NoSpacing"/>
       </w:pPr>
       <w:r>
-        <w:t xml:space="preserve">The S.M.A.R.T. Alarm System will not engage in using any potentially toxic products in producing the system and any related devices. On top of ensuring that the devices will receive maximum life, not cutting any corners in favor of cost saving measures. This means that several measures will be taken to ensure that not only will the system work in the most extreme of circumstances, but it will be designed to work just as efficiently in these circumstances. Taking into account as many situations as possible, such as power going out in the building or a fire occurring in the area where the Hub is located. There will also be backup circumstances, where in case that the system is failing, our alarms will still warn occupants of danger and they will be able to exit the building safely. </w:t>
+        <w:lastRenderedPageBreak/>
+        <w:t xml:space="preserve">Additionally, to increase the safety of those that will come in contact with the S.M.A.R.T. Alarm System, the components used in </w:t>
+      </w:r>
+      <w:r>
+        <w:t xml:space="preserve">creating the devices for the system will be of high quality and will be tested to ensure that any errors or fault can be avoided. Surely, the verification of quality will ensure that the system will work properly, however faulty parts are part of the manufacturing process, and it is in our best interest and the interest of those who will use this system that any faulty part is not included in the implementation of this system. This will also be accounted for by including monitoring systems in the Fire Alarms and the Hub that will notify the maintenance team of any errors or malfunctioning sensors/parts so that these may be addressed as quickly as possible and the system remains reliable. </w:t>
       </w:r>
     </w:p>
     <w:p>
@@ -20128,46 +20140,110 @@
         <w:pStyle w:val="NoSpacing"/>
       </w:pPr>
       <w:r>
-        <w:t xml:space="preserve">As far as patent protection, extensive research will be done to avoid infringing upon any existing patents as part of the S.M.A.R.T. Alarm System design process. Any protected concepts or designs used in the implementation of the system will properly attribute any applicable credit to the respective owners. </w:t>
-      </w:r>
-      <w:r>
-        <w:t xml:space="preserve">Furthermore, anything that is not marked as </w:t>
+        <w:t xml:space="preserve">Both the Hub and the Fire Alarms will require to be powered by some power source. The most reliable and adequate for use in this system is to connect the Fire Alarms and the Hub to the power grid belonging to the building. As reliable as this is for powering the system, in case of emergency this system needs to work with our without power to the building. Often times, when this system is needed coincides with the power being out, such as in case of an earthquake or an electrical fire. Therefore, all of our devices will have a battery backup that can continue to monitor the building and the safety of the occupants until power can be restored or at the very least until the building can be evacuated. </w:t>
+      </w:r>
+    </w:p>
+    <w:p>
+      <w:pPr>
+        <w:pStyle w:val="NoSpacing"/>
+      </w:pPr>
+      <w:r>
+        <w:t xml:space="preserve">The nature of the use of this system requires that every possible group be targeted as a potential end user. With this in mind, we must consider that people with disabilities will come in contact with our system, and in fact they may be more at risk than other users. Therefore, the system will implement several methods for alerting occupants of a potential fire, including visual cues with flashing lights, and arrows for direction in case of an occupant being deaf or hard-of-hearing. At the same time, there will be a loud warning siren from each Fire Alarm, that echoes toward the exit so that blind or legally blind users can be guided to safety by our system. </w:t>
       </w:r>
     </w:p>
     <w:p>
       <w:pPr>
         <w:pStyle w:val="Heading3"/>
       </w:pPr>
-      <w:bookmarkStart w:id="151" w:name="_Toc478657153"/>
-      <w:r>
-        <w:t>Health and Safety Constraints</w:t>
-      </w:r>
-      <w:bookmarkEnd w:id="151"/>
+      <w:bookmarkStart w:id="152" w:name="_Toc478657154"/>
+      <w:r>
+        <w:t>Manufacturability Constraints</w:t>
+      </w:r>
+      <w:bookmarkEnd w:id="152"/>
     </w:p>
     <w:p>
       <w:pPr>
         <w:pStyle w:val="NoSpacing"/>
       </w:pPr>
-      <w:r>
-        <w:t xml:space="preserve">The end users of the S.M.A.R.T. Alarm system and their health and safety is the most important goal and priority when designing this system, and a lot of precautions are taken to ensure not to infringe on this. In fact, the sole purpose of the system is to ensure everyone in the building knows which way to evacuate and get to safety as quickly and efficiently as possible. </w:t>
-      </w:r>
-      <w:r>
-        <w:t xml:space="preserve">Therefore, careful consideration is taken by the team so that any important factors are being accounted for, and that system maximizes the warning time given to occupants of a building in danger, by ensuring fast and efficient detection, communication and processing in the system. In the case of fire emergencies, any small advantage in warning time can be the literal difference between life and death for occupants of a building in </w:t>
-      </w:r>
+    </w:p>
+    <w:p>
+      <w:pPr>
+        <w:pStyle w:val="Heading3"/>
+      </w:pPr>
+      <w:bookmarkStart w:id="153" w:name="_Toc478657155"/>
+      <w:r>
+        <w:t>Sustainability Constraints</w:t>
+      </w:r>
+      <w:bookmarkEnd w:id="153"/>
+    </w:p>
+    <w:p>
+      <w:pPr>
+        <w:pStyle w:val="Heading2"/>
+      </w:pPr>
+      <w:bookmarkStart w:id="154" w:name="_Toc478657156"/>
+      <w:r>
+        <w:t>Standards</w:t>
+      </w:r>
+      <w:bookmarkEnd w:id="154"/>
+    </w:p>
+    <w:p>
+      <w:pPr>
+        <w:pStyle w:val="Heading1"/>
+      </w:pPr>
+      <w:bookmarkStart w:id="155" w:name="_Toc478657157"/>
+      <w:r>
+        <w:t xml:space="preserve">5.0 </w:t>
+      </w:r>
+      <w:r>
+        <w:t>Project Design</w:t>
+      </w:r>
+      <w:bookmarkEnd w:id="155"/>
+    </w:p>
+    <w:p>
+      <w:pPr>
+        <w:pStyle w:val="Heading2"/>
+      </w:pPr>
+      <w:bookmarkStart w:id="156" w:name="_Toc478657158"/>
+      <w:r>
+        <w:t>Hardware Design</w:t>
+      </w:r>
+      <w:bookmarkEnd w:id="156"/>
+    </w:p>
+    <w:p>
+      <w:pPr>
+        <w:pStyle w:val="Heading2"/>
+      </w:pPr>
+      <w:bookmarkStart w:id="157" w:name="_Toc478657159"/>
       <w:r>
         <w:lastRenderedPageBreak/>
-        <w:t xml:space="preserve">danger. As fire spreads, the algorithm will also take this into account, and any changes must be updated as quickly as possible to avoid sending people into a dangerous situation. Ensuring a proper layout of the building is used, and that the algorithm has little to no margin of error for creating evacuation routes through excessive testing is another measure taken to match any health and safety constraints. </w:t>
-      </w:r>
+        <w:t>Software Design</w:t>
+      </w:r>
+      <w:bookmarkEnd w:id="157"/>
+    </w:p>
+    <w:p>
+      <w:pPr>
+        <w:pStyle w:val="Heading3"/>
+      </w:pPr>
+      <w:bookmarkStart w:id="158" w:name="_Toc478657160"/>
+      <w:r>
+        <w:t>Hub Software/Network Overview</w:t>
+      </w:r>
+      <w:bookmarkEnd w:id="158"/>
     </w:p>
     <w:p>
       <w:pPr>
         <w:pStyle w:val="NoSpacing"/>
       </w:pPr>
       <w:r>
-        <w:t xml:space="preserve">Additionally, to increase the safety of those that will come in contact with the S.M.A.R.T. Alarm System, the components used in </w:t>
-      </w:r>
-      <w:r>
-        <w:t xml:space="preserve">creating the devices for the system will be of high quality and will be tested to ensure that any errors or fault can be avoided. Surely, the verification of quality will ensure that the system will work properly, however faulty parts are part of the manufacturing process, and it is in our best interest and the interest of those who will use this system that any faulty part is not included in the implementation of this system. This will also be accounted for by including monitoring systems in the Fire Alarms and the Hub that will notify the maintenance team of any errors or malfunctioning sensors/parts so that these may be addressed as quickly as possible and the system remains reliable. </w:t>
+        <w:t xml:space="preserve">For our Smart Fire Alarm system, the hub will be the most important processing unit. All of the fire alarms installed in the system will be using the same network sending data between </w:t>
+      </w:r>
+      <w:proofErr w:type="spellStart"/>
+      <w:r>
+        <w:t>Xbee</w:t>
+      </w:r>
+      <w:proofErr w:type="spellEnd"/>
+      <w:r>
+        <w:t xml:space="preserve"> modules to the hub system. Therefor the hub will be the coordinator for the network allowing all the fire alarms to connect to it. The most important aspect of the hub is that it will be doing all of the calculations needed to orchestrate the system.</w:t>
       </w:r>
     </w:p>
     <w:p>
@@ -20175,7 +20251,7 @@
         <w:pStyle w:val="NoSpacing"/>
       </w:pPr>
       <w:r>
-        <w:t xml:space="preserve">Both the Hub and the Fire Alarms will require to be powered by some power source. The most reliable and adequate for use in this system is to connect the Fire Alarms and the Hub to the power grid belonging to the building. As reliable as this is for powering the system, in case of emergency this system needs to work with our without power to the building. Often times, when this system is needed coincides with the power being out, such as in case of an earthquake or an electrical fire. Therefore, all of our devices will have a battery backup that can continue to monitor the building and the safety of the occupants until power can be restored or at the very least until the building can be evacuated. </w:t>
+        <w:t>The first important aspect of the software is that it will hold all important data regarding the number of alarms installed in the system as well as their locations. It will also hold the location of the suitable exits for the building that the system will be installed in. For each alarm installed in the system the hub will store information regarding the adjacent alarms or exits to each alarm. For example, the hub might store that alarm 2 has an exit directly to the north, alarm 3 directly to its right and alarm 1 directly to its left. It would then make sure that for alarm 1, alarm 2 is registered as being directly to its right. All of this information would have to be stored during installation of the system into a building. Once all of this information in stored, the hub will have a data blueprint of all alarms and exits inside the entire building and will have the knowledge necessary to direct people to the correct locations in the event of an emergency.</w:t>
       </w:r>
     </w:p>
     <w:p>
@@ -20183,170 +20259,59 @@
         <w:pStyle w:val="NoSpacing"/>
       </w:pPr>
       <w:r>
-        <w:t xml:space="preserve">The nature of the use of this system requires that every possible group be targeted as a potential end user. With this in mind, we must consider that people with disabilities will come in contact with our system, and in fact they may be more at risk than other users. Therefore, the system will implement several methods for alerting occupants of a potential fire, including visual cues with flashing lights, and arrows for direction in case of an occupant being deaf or hard-of-hearing. At the same time, there will be a loud warning siren from each Fire Alarm, that echoes toward the exit so that blind or legally blind users can be guided to safety by our system. </w:t>
-      </w:r>
-    </w:p>
-    <w:p>
-      <w:pPr>
-        <w:pStyle w:val="Heading3"/>
-      </w:pPr>
-      <w:bookmarkStart w:id="152" w:name="_Toc478657154"/>
-      <w:r>
-        <w:t>Manufacturability Constraints</w:t>
-      </w:r>
-      <w:bookmarkEnd w:id="152"/>
+        <w:t xml:space="preserve">The next important aspect of the software is that it will be receiving signals from each of the fire alarms over the </w:t>
+      </w:r>
+      <w:proofErr w:type="spellStart"/>
+      <w:r>
+        <w:t>XBee</w:t>
+      </w:r>
+      <w:proofErr w:type="spellEnd"/>
+      <w:r>
+        <w:t xml:space="preserve"> wireless network. This means that when a sensor for an alarm reads that there is a hazard the fire alarm will send a signal to the hub that it needs to go off. The hub will save which </w:t>
+      </w:r>
+      <w:proofErr w:type="spellStart"/>
+      <w:r>
+        <w:t>XBee</w:t>
+      </w:r>
+      <w:proofErr w:type="spellEnd"/>
+      <w:r>
+        <w:t xml:space="preserve"> signal is correlated to which alarm so that it is aware of the specific alarm that goes off when it reads a signal. The hub will then use this information to know which specific alarm is going off and will join this with the above information to calculate the correct directions that people will need to travel through the building to reach the best exit.</w:t>
+      </w:r>
     </w:p>
     <w:p>
       <w:pPr>
         <w:pStyle w:val="NoSpacing"/>
       </w:pPr>
-    </w:p>
-    <w:p>
-      <w:pPr>
-        <w:pStyle w:val="Heading3"/>
-      </w:pPr>
-      <w:bookmarkStart w:id="153" w:name="_Toc478657155"/>
-      <w:r>
-        <w:t>Sustainability Constraints</w:t>
-      </w:r>
-      <w:bookmarkEnd w:id="153"/>
-    </w:p>
-    <w:p>
-      <w:pPr>
-        <w:pStyle w:val="Heading2"/>
-      </w:pPr>
-      <w:bookmarkStart w:id="154" w:name="_Toc478657156"/>
+      <w:r>
+        <w:t>A quick expla</w:t>
+      </w:r>
+      <w:r>
+        <w:t>nation of how the hub calculates</w:t>
+      </w:r>
+      <w:r>
+        <w:t xml:space="preserve"> the directions to send out to the alarms will now be provided. In the event that the hub receives a signal from an alarm that it is going off, the hub will start at th</w:t>
+      </w:r>
+      <w:r>
+        <w:t>at alarm and calculate the total</w:t>
+      </w:r>
+      <w:r>
+        <w:t xml:space="preserve"> distance to an exit in each of the possible directions that a person can go from this alarm that is going off. For example, if the alarm has two possible directions that you can go from this alarm</w:t>
+      </w:r>
+      <w:r>
+        <w:t>,</w:t>
+      </w:r>
+      <w:r>
+        <w:t xml:space="preserve"> it will add the distance to the next adjacent alarm to the distance that it calculates it takes to get to the next closest exit from that adj</w:t>
+      </w:r>
+      <w:r>
+        <w:t>acent alarm. The system will the</w:t>
+      </w:r>
+      <w:r>
+        <w:t xml:space="preserve">n continue to do this calculation all the way down until it reaches an exit. The returned value would be the total distance to an exit if you go that direction. It would then do this for the other direction and decide which direction has the smallest distance. The beauty of this type of algorithm is </w:t>
+      </w:r>
       <w:r>
         <w:lastRenderedPageBreak/>
-        <w:t>Standards</w:t>
-      </w:r>
-      <w:bookmarkEnd w:id="154"/>
-    </w:p>
-    <w:p>
-      <w:pPr>
-        <w:pStyle w:val="Heading1"/>
-      </w:pPr>
-      <w:bookmarkStart w:id="155" w:name="_Toc478657157"/>
-      <w:r>
-        <w:t xml:space="preserve">5.0 </w:t>
-      </w:r>
-      <w:r>
-        <w:t>Project Design</w:t>
-      </w:r>
-      <w:bookmarkEnd w:id="155"/>
-    </w:p>
-    <w:p>
-      <w:pPr>
-        <w:pStyle w:val="Heading2"/>
-      </w:pPr>
-      <w:bookmarkStart w:id="156" w:name="_Toc478657158"/>
-      <w:r>
-        <w:t>Hardware Design</w:t>
-      </w:r>
-      <w:bookmarkEnd w:id="156"/>
-    </w:p>
-    <w:p>
-      <w:pPr>
-        <w:pStyle w:val="Heading2"/>
-      </w:pPr>
-      <w:bookmarkStart w:id="157" w:name="_Toc478657159"/>
-      <w:r>
-        <w:t>Software Design</w:t>
-      </w:r>
-      <w:bookmarkEnd w:id="157"/>
-    </w:p>
-    <w:p>
-      <w:pPr>
-        <w:pStyle w:val="Heading3"/>
-      </w:pPr>
-      <w:bookmarkStart w:id="158" w:name="_Toc478657160"/>
-      <w:r>
-        <w:t>Hub Software/Network Overview</w:t>
-      </w:r>
-      <w:bookmarkEnd w:id="158"/>
-    </w:p>
-    <w:p>
-      <w:pPr>
-        <w:pStyle w:val="NoSpacing"/>
-      </w:pPr>
-      <w:r>
-        <w:t xml:space="preserve">For our Smart Fire Alarm system, the hub will be the most important processing unit. All of the fire alarms installed in the system will be using the same network sending data between </w:t>
-      </w:r>
-      <w:proofErr w:type="spellStart"/>
-      <w:r>
-        <w:t>Xbee</w:t>
-      </w:r>
-      <w:proofErr w:type="spellEnd"/>
-      <w:r>
-        <w:t xml:space="preserve"> modules to the hub system. Therefor the hub will be the coordinator for the network allowing all the fire alarms to connect to it. The most important aspect of the hub is that it will be doing all of the calculations needed to orchestrate the system.</w:t>
-      </w:r>
-    </w:p>
-    <w:p>
-      <w:pPr>
-        <w:pStyle w:val="NoSpacing"/>
-      </w:pPr>
-      <w:r>
-        <w:t>The first important aspect of the software is that it will hold all important data regarding the number of alarms installed in the system as well as their locations. It will also hold the location of the suitable exits for the building that the system will be installed in. For each alarm installed in the system the hub will store information regarding the adjacent alarms or exits to each alarm. For example, the hub might store that alarm 2 has an exit directly to the north, alarm 3 directly to its right and alarm 1 directly to its left. It would then make sure that for alarm 1, alarm 2 is registered as being directly to its right. All of this information would have to be stored during installation of the system into a building. Once all of this information in stored, the hub will have a data blueprint of all alarms and exits inside the entire building and will have the knowledge necessary to direct people to the correct locations in the event of an emergency.</w:t>
-      </w:r>
-    </w:p>
-    <w:p>
-      <w:pPr>
-        <w:pStyle w:val="NoSpacing"/>
-      </w:pPr>
-      <w:r>
-        <w:t xml:space="preserve">The next important aspect of the software is that it will be receiving signals from each of the fire alarms over the </w:t>
-      </w:r>
-      <w:proofErr w:type="spellStart"/>
-      <w:r>
-        <w:t>XBee</w:t>
-      </w:r>
-      <w:proofErr w:type="spellEnd"/>
-      <w:r>
-        <w:t xml:space="preserve"> wireless network. This means that when a sensor for an alarm reads that there is a hazard the fire alarm will send a signal to the hub that it needs to go off. The hub will save which </w:t>
-      </w:r>
-      <w:proofErr w:type="spellStart"/>
-      <w:r>
-        <w:t>XBee</w:t>
-      </w:r>
-      <w:proofErr w:type="spellEnd"/>
-      <w:r>
-        <w:t xml:space="preserve"> signal is correlated to which alarm so that it is aware of the specific alarm that goes off when it reads a signal. The hub will then use this information to know which specific alarm is going off and will join this with the above information to calculate the correct directions that people will need to travel through the building to reach the best exit.</w:t>
-      </w:r>
-    </w:p>
-    <w:p>
-      <w:pPr>
-        <w:pStyle w:val="NoSpacing"/>
-      </w:pPr>
-      <w:r>
-        <w:t>A quick expla</w:t>
-      </w:r>
-      <w:r>
-        <w:t>nation of how the hub calculates</w:t>
-      </w:r>
-      <w:r>
-        <w:t xml:space="preserve"> the directions to send out to the alarms will now be provided. In the event that the hub receives a signal from an alarm that it is going off, the hub will start at th</w:t>
-      </w:r>
-      <w:r>
-        <w:t>at alarm and calculate the total</w:t>
-      </w:r>
-      <w:r>
-        <w:t xml:space="preserve"> distance to an exit in each of the possible directions that a person can go from this alarm that is going off. For example, if the alarm has two possible directions that </w:t>
-      </w:r>
-      <w:r>
-        <w:lastRenderedPageBreak/>
-        <w:t>you can go from this alarm</w:t>
-      </w:r>
-      <w:r>
-        <w:t>,</w:t>
-      </w:r>
-      <w:r>
-        <w:t xml:space="preserve"> it will add the distance to the next adjacent alarm to the distance that it calculates it takes to get to the next closest exit from that adj</w:t>
-      </w:r>
-      <w:r>
-        <w:t>acent alarm. The system will the</w:t>
-      </w:r>
-      <w:r>
-        <w:t>n continue to do this calculation all the way down until it reaches an exit. The returned value would be the total distance to an exit if you go that direction. It would then do this for the other direction and decide which direction has the smallest distance. The beauty of this type of algorithm is that, as long as there is one continuous path from one alarm to all of the others, the system would have calcula</w:t>
+        <w:t>that, as long as there is one continuous path from one alarm to all of the others, the system would have calcula</w:t>
       </w:r>
       <w:r>
         <w:t xml:space="preserve">ted the best direction to go </w:t>
@@ -20401,7 +20366,7 @@
                     <pic:cNvPicPr/>
                   </pic:nvPicPr>
                   <pic:blipFill>
-                    <a:blip r:embed="rId69">
+                    <a:blip r:embed="rId60">
                       <a:extLst>
                         <a:ext uri="{28A0092B-C50C-407E-A947-70E740481C1C}">
                           <a14:useLocalDpi xmlns:a14="http://schemas.microsoft.com/office/drawing/2010/main" val="0"/>
@@ -20844,71 +20809,6 @@
     </w:p>
     <w:p>
       <w:pPr>
-        <w:ind w:firstLine="720"/>
-      </w:pPr>
-    </w:p>
-    <w:p>
-      <w:pPr>
-        <w:ind w:firstLine="720"/>
-      </w:pPr>
-    </w:p>
-    <w:p>
-      <w:pPr>
-        <w:ind w:firstLine="720"/>
-      </w:pPr>
-    </w:p>
-    <w:p>
-      <w:pPr>
-        <w:ind w:firstLine="720"/>
-      </w:pPr>
-    </w:p>
-    <w:p>
-      <w:pPr>
-        <w:ind w:firstLine="720"/>
-      </w:pPr>
-    </w:p>
-    <w:p>
-      <w:pPr>
-        <w:ind w:firstLine="720"/>
-      </w:pPr>
-    </w:p>
-    <w:p>
-      <w:pPr>
-        <w:ind w:firstLine="720"/>
-      </w:pPr>
-    </w:p>
-    <w:p>
-      <w:pPr>
-        <w:ind w:firstLine="720"/>
-      </w:pPr>
-    </w:p>
-    <w:p>
-      <w:pPr>
-        <w:ind w:firstLine="720"/>
-      </w:pPr>
-    </w:p>
-    <w:p>
-      <w:pPr>
-        <w:ind w:firstLine="720"/>
-      </w:pPr>
-    </w:p>
-    <w:p>
-      <w:pPr>
-        <w:ind w:firstLine="720"/>
-      </w:pPr>
-    </w:p>
-    <w:p>
-      <w:pPr>
-        <w:ind w:firstLine="720"/>
-      </w:pPr>
-    </w:p>
-    <w:p>
-      <w:pPr>
-        <w:ind w:firstLine="720"/>
-      </w:pPr>
-    </w:p>
-    <w:p>
-      <w:pPr>
         <w:pStyle w:val="Heading2"/>
         <w:rPr>
           <w:rFonts w:cs="Arial"/>
@@ -20924,6 +20824,7 @@
       </w:pPr>
       <w:bookmarkStart w:id="167" w:name="_Toc478657166"/>
       <w:r>
+        <w:lastRenderedPageBreak/>
         <w:t>Project Timeline</w:t>
       </w:r>
       <w:bookmarkEnd w:id="167"/>
@@ -20949,7 +20850,7 @@
                     <pic:cNvPicPr/>
                   </pic:nvPicPr>
                   <pic:blipFill>
-                    <a:blip r:embed="rId70">
+                    <a:blip r:embed="rId61">
                       <a:extLst>
                         <a:ext uri="{28A0092B-C50C-407E-A947-70E740481C1C}">
                           <a14:useLocalDpi xmlns:a14="http://schemas.microsoft.com/office/drawing/2010/main" val="0"/>
@@ -20981,43 +20882,30 @@
     <w:p/>
     <w:p/>
     <w:p/>
+    <w:p>
+      <w:pPr>
+        <w:pStyle w:val="Heading1"/>
+      </w:pPr>
+      <w:bookmarkStart w:id="168" w:name="_Toc478657167"/>
+      <w:r>
+        <w:t xml:space="preserve">7.0 </w:t>
+      </w:r>
+      <w:r>
+        <w:t>Conclusion</w:t>
+      </w:r>
+      <w:bookmarkEnd w:id="168"/>
+    </w:p>
     <w:p/>
     <w:p/>
     <w:p/>
     <w:p/>
     <w:p/>
-    <w:p/>
-    <w:p/>
-    <w:p/>
-    <w:p/>
-    <w:p/>
-    <w:p/>
-    <w:p/>
-    <w:p/>
-    <w:p>
-      <w:pPr>
-        <w:pStyle w:val="Heading1"/>
-      </w:pPr>
-      <w:bookmarkStart w:id="168" w:name="_Toc478657167"/>
-      <w:r>
-        <w:t xml:space="preserve">7.0 </w:t>
-      </w:r>
-      <w:r>
-        <w:t>Conclusion</w:t>
-      </w:r>
-      <w:bookmarkEnd w:id="168"/>
-    </w:p>
-    <w:p/>
-    <w:p/>
-    <w:p/>
-    <w:p/>
-    <w:p/>
     <w:p>
       <w:pPr>
         <w:pStyle w:val="Heading1"/>
         <w:sectPr>
-          <w:headerReference w:type="default" r:id="rId71"/>
-          <w:footerReference w:type="default" r:id="rId72"/>
+          <w:headerReference w:type="default" r:id="rId62"/>
+          <w:footerReference w:type="default" r:id="rId63"/>
           <w:pgSz w:w="12240" w:h="15840"/>
           <w:pgMar w:top="1440" w:right="1440" w:bottom="1440" w:left="2160" w:header="720" w:footer="720" w:gutter="0"/>
           <w:pgNumType w:start="1"/>
@@ -21419,6 +21307,633 @@
     <w:p>
       <w:pPr>
         <w:pStyle w:val="Heading2"/>
+        <w:rPr>
+          <w:lang w:val="en"/>
+        </w:rPr>
+      </w:pPr>
+    </w:p>
+    <w:p>
+      <w:pPr>
+        <w:rPr>
+          <w:lang w:val="en"/>
+        </w:rPr>
+      </w:pPr>
+    </w:p>
+    <w:p>
+      <w:pPr>
+        <w:rPr>
+          <w:lang w:val="en"/>
+        </w:rPr>
+      </w:pPr>
+    </w:p>
+    <w:p>
+      <w:pPr>
+        <w:rPr>
+          <w:lang w:val="en"/>
+        </w:rPr>
+      </w:pPr>
+    </w:p>
+    <w:p>
+      <w:pPr>
+        <w:pStyle w:val="Heading2"/>
+        <w:shd w:val="clear" w:color="auto" w:fill="FFFFFF"/>
+        <w:rPr>
+          <w:rFonts w:ascii="Times New Roman" w:eastAsia="Times New Roman" w:hAnsi="Times New Roman"/>
+          <w:b w:val="0"/>
+          <w:color w:val="000000"/>
+          <w:sz w:val="36"/>
+          <w:szCs w:val="36"/>
+        </w:rPr>
+      </w:pPr>
+      <w:r>
+        <w:rPr>
+          <w:rFonts w:eastAsia="Times New Roman"/>
+          <w:b w:val="0"/>
+          <w:bCs/>
+          <w:color w:val="000000"/>
+        </w:rPr>
+        <w:lastRenderedPageBreak/>
+        <w:t>References</w:t>
+      </w:r>
+      <w:r>
+        <w:rPr>
+          <w:rFonts w:eastAsia="Times New Roman"/>
+          <w:b w:val="0"/>
+          <w:bCs/>
+          <w:color w:val="000000"/>
+        </w:rPr>
+        <w:t xml:space="preserve"> for Lucas</w:t>
+      </w:r>
+    </w:p>
+    <w:p>
+      <w:pPr>
+        <w:pStyle w:val="NormalWeb"/>
+        <w:shd w:val="clear" w:color="auto" w:fill="FFFFFF"/>
+        <w:spacing w:before="0" w:beforeAutospacing="0" w:after="180" w:afterAutospacing="0"/>
+        <w:ind w:left="450" w:hanging="450"/>
+        <w:rPr>
+          <w:rFonts w:eastAsiaTheme="minorHAnsi"/>
+          <w:color w:val="000000"/>
+        </w:rPr>
+      </w:pPr>
+      <w:r>
+        <w:rPr>
+          <w:color w:val="000000"/>
+        </w:rPr>
+        <w:t>[</w:t>
+      </w:r>
+      <w:proofErr w:type="gramStart"/>
+      <w:r>
+        <w:rPr>
+          <w:color w:val="000000"/>
+        </w:rPr>
+        <w:t>1]N.</w:t>
+      </w:r>
+      <w:proofErr w:type="gramEnd"/>
+      <w:r>
+        <w:rPr>
+          <w:color w:val="000000"/>
+        </w:rPr>
+        <w:t xml:space="preserve"> </w:t>
+      </w:r>
+      <w:proofErr w:type="spellStart"/>
+      <w:r>
+        <w:rPr>
+          <w:color w:val="000000"/>
+        </w:rPr>
+        <w:t>Artim</w:t>
+      </w:r>
+      <w:proofErr w:type="spellEnd"/>
+      <w:r>
+        <w:rPr>
+          <w:color w:val="000000"/>
+        </w:rPr>
+        <w:t>, "3.2 An Introduction to Fire Detection, Alarm, and Automatic Fire Sprinklers",</w:t>
+      </w:r>
+      <w:r>
+        <w:rPr>
+          <w:rStyle w:val="apple-converted-space"/>
+          <w:color w:val="000000"/>
+        </w:rPr>
+        <w:t> </w:t>
+      </w:r>
+      <w:r>
+        <w:rPr>
+          <w:i/>
+          <w:iCs/>
+          <w:color w:val="000000"/>
+        </w:rPr>
+        <w:t>Northeast Document Conservation Center</w:t>
+      </w:r>
+      <w:r>
+        <w:rPr>
+          <w:color w:val="000000"/>
+        </w:rPr>
+        <w:t>, 2017. [Online]. Available: https://www.nedcc.org/free-resources/preservation-leaflets/3.-emergency-management/3.2-an-introduction-to-fire-detection,-alarm,-and-automatic-fire-sprinklers. [Accessed: 30- Mar- 2017].</w:t>
+      </w:r>
+    </w:p>
+    <w:p>
+      <w:pPr>
+        <w:pStyle w:val="NormalWeb"/>
+        <w:shd w:val="clear" w:color="auto" w:fill="FFFFFF"/>
+        <w:spacing w:before="0" w:beforeAutospacing="0" w:after="180" w:afterAutospacing="0"/>
+        <w:ind w:left="450" w:hanging="450"/>
+        <w:rPr>
+          <w:color w:val="000000"/>
+        </w:rPr>
+      </w:pPr>
+      <w:r>
+        <w:rPr>
+          <w:color w:val="000000"/>
+        </w:rPr>
+        <w:t xml:space="preserve">[2]"Arduino - </w:t>
+      </w:r>
+      <w:proofErr w:type="spellStart"/>
+      <w:r>
+        <w:rPr>
+          <w:color w:val="000000"/>
+        </w:rPr>
+        <w:t>ArduinoBoardUno</w:t>
+      </w:r>
+      <w:proofErr w:type="spellEnd"/>
+      <w:r>
+        <w:rPr>
+          <w:color w:val="000000"/>
+        </w:rPr>
+        <w:t>",</w:t>
+      </w:r>
+      <w:r>
+        <w:rPr>
+          <w:rStyle w:val="apple-converted-space"/>
+          <w:color w:val="000000"/>
+        </w:rPr>
+        <w:t> </w:t>
+      </w:r>
+      <w:r>
+        <w:rPr>
+          <w:i/>
+          <w:iCs/>
+          <w:color w:val="000000"/>
+        </w:rPr>
+        <w:t>Arduino.cc</w:t>
+      </w:r>
+      <w:r>
+        <w:rPr>
+          <w:color w:val="000000"/>
+        </w:rPr>
+        <w:t>. [Online]. Available: https://www.arduino.cc/en/Main/ArduinoBoardUno. [Accessed: 30- Mar- 2017].</w:t>
+      </w:r>
+    </w:p>
+    <w:p>
+      <w:pPr>
+        <w:pStyle w:val="NormalWeb"/>
+        <w:shd w:val="clear" w:color="auto" w:fill="FFFFFF"/>
+        <w:spacing w:before="0" w:beforeAutospacing="0" w:after="180" w:afterAutospacing="0"/>
+        <w:ind w:left="450" w:hanging="450"/>
+        <w:rPr>
+          <w:color w:val="000000"/>
+        </w:rPr>
+      </w:pPr>
+      <w:r>
+        <w:rPr>
+          <w:color w:val="000000"/>
+        </w:rPr>
+        <w:t>[3]"</w:t>
+      </w:r>
+      <w:proofErr w:type="spellStart"/>
+      <w:r>
+        <w:rPr>
+          <w:color w:val="000000"/>
+        </w:rPr>
+        <w:t>ATmega</w:t>
+      </w:r>
+      <w:proofErr w:type="spellEnd"/>
+      <w:r>
+        <w:rPr>
+          <w:color w:val="000000"/>
+        </w:rPr>
+        <w:t xml:space="preserve"> 328 Datasheet Complete",</w:t>
+      </w:r>
+      <w:r>
+        <w:rPr>
+          <w:rStyle w:val="apple-converted-space"/>
+          <w:color w:val="000000"/>
+        </w:rPr>
+        <w:t> </w:t>
+      </w:r>
+      <w:r>
+        <w:rPr>
+          <w:i/>
+          <w:iCs/>
+          <w:color w:val="000000"/>
+        </w:rPr>
+        <w:t>Atmel</w:t>
+      </w:r>
+      <w:r>
+        <w:rPr>
+          <w:color w:val="000000"/>
+        </w:rPr>
+        <w:t>, 2017. [Online]. Available: http://www.atmel.com/Images/Atmel-42735-8-bit-AVR-Microcontroller-ATmega328-328P_Datasheet.pdf. [Accessed: 30- Mar- 2017].</w:t>
+      </w:r>
+    </w:p>
+    <w:p>
+      <w:pPr>
+        <w:pStyle w:val="NormalWeb"/>
+        <w:shd w:val="clear" w:color="auto" w:fill="FFFFFF"/>
+        <w:spacing w:before="0" w:beforeAutospacing="0" w:after="180" w:afterAutospacing="0"/>
+        <w:ind w:left="450" w:hanging="450"/>
+        <w:rPr>
+          <w:color w:val="000000"/>
+        </w:rPr>
+      </w:pPr>
+      <w:r>
+        <w:rPr>
+          <w:color w:val="000000"/>
+        </w:rPr>
+        <w:t>[4]"Raspberry Pi 3, ODROID-C2 and Pine A64+ Development Boards Comparison",</w:t>
+      </w:r>
+      <w:r>
+        <w:rPr>
+          <w:rStyle w:val="apple-converted-space"/>
+          <w:color w:val="000000"/>
+        </w:rPr>
+        <w:t> </w:t>
+      </w:r>
+      <w:r>
+        <w:rPr>
+          <w:i/>
+          <w:iCs/>
+          <w:color w:val="000000"/>
+        </w:rPr>
+        <w:t>Cnx-software.com</w:t>
+      </w:r>
+      <w:r>
+        <w:rPr>
+          <w:color w:val="000000"/>
+        </w:rPr>
+        <w:t>, 2016. [Online]. Available: http://www.cnx-software.com/2016/03/01/raspberry-pi-3-odroid-c2-and-pine-a64-development-boards-comparison/. [Accessed: 30- Mar- 2017].</w:t>
+      </w:r>
+    </w:p>
+    <w:p>
+      <w:pPr>
+        <w:pStyle w:val="NormalWeb"/>
+        <w:shd w:val="clear" w:color="auto" w:fill="FFFFFF"/>
+        <w:spacing w:before="0" w:beforeAutospacing="0" w:after="180" w:afterAutospacing="0"/>
+        <w:ind w:left="450" w:hanging="450"/>
+        <w:rPr>
+          <w:color w:val="000000"/>
+        </w:rPr>
+      </w:pPr>
+      <w:r>
+        <w:rPr>
+          <w:color w:val="000000"/>
+        </w:rPr>
+        <w:t xml:space="preserve">[5]"AM3358 </w:t>
+      </w:r>
+      <w:proofErr w:type="spellStart"/>
+      <w:r>
+        <w:rPr>
+          <w:color w:val="000000"/>
+        </w:rPr>
+        <w:t>Sitara</w:t>
+      </w:r>
+      <w:proofErr w:type="spellEnd"/>
+      <w:r>
+        <w:rPr>
+          <w:color w:val="000000"/>
+        </w:rPr>
+        <w:t xml:space="preserve"> Processor | TI.com",</w:t>
+      </w:r>
+      <w:r>
+        <w:rPr>
+          <w:rStyle w:val="apple-converted-space"/>
+          <w:color w:val="000000"/>
+        </w:rPr>
+        <w:t> </w:t>
+      </w:r>
+      <w:r>
+        <w:rPr>
+          <w:i/>
+          <w:iCs/>
+          <w:color w:val="000000"/>
+        </w:rPr>
+        <w:t>Ti.com</w:t>
+      </w:r>
+      <w:r>
+        <w:rPr>
+          <w:color w:val="000000"/>
+        </w:rPr>
+        <w:t>, 2017. [Online]. Available: http://www.ti.com/product/AM3358. [Accessed: 30- Mar- 2017].</w:t>
+      </w:r>
+    </w:p>
+    <w:p>
+      <w:pPr>
+        <w:pStyle w:val="NormalWeb"/>
+        <w:shd w:val="clear" w:color="auto" w:fill="FFFFFF"/>
+        <w:spacing w:before="0" w:beforeAutospacing="0" w:after="180" w:afterAutospacing="0"/>
+        <w:ind w:left="450" w:hanging="450"/>
+        <w:rPr>
+          <w:color w:val="000000"/>
+        </w:rPr>
+      </w:pPr>
+      <w:r>
+        <w:rPr>
+          <w:color w:val="000000"/>
+        </w:rPr>
+        <w:t>[</w:t>
+      </w:r>
+      <w:proofErr w:type="gramStart"/>
+      <w:r>
+        <w:rPr>
+          <w:color w:val="000000"/>
+        </w:rPr>
+        <w:t>6]A.</w:t>
+      </w:r>
+      <w:proofErr w:type="gramEnd"/>
+      <w:r>
+        <w:rPr>
+          <w:color w:val="000000"/>
+        </w:rPr>
+        <w:t xml:space="preserve"> Industries, "</w:t>
+      </w:r>
+      <w:proofErr w:type="spellStart"/>
+      <w:r>
+        <w:rPr>
+          <w:color w:val="000000"/>
+        </w:rPr>
+        <w:t>BeagleBone</w:t>
+      </w:r>
+      <w:proofErr w:type="spellEnd"/>
+      <w:r>
+        <w:rPr>
+          <w:color w:val="000000"/>
+        </w:rPr>
+        <w:t xml:space="preserve"> Black Rev C - 4GB Flash - Pre-installed </w:t>
+      </w:r>
+      <w:proofErr w:type="spellStart"/>
+      <w:r>
+        <w:rPr>
+          <w:color w:val="000000"/>
+        </w:rPr>
+        <w:t>Debian</w:t>
+      </w:r>
+      <w:proofErr w:type="spellEnd"/>
+      <w:r>
+        <w:rPr>
+          <w:color w:val="000000"/>
+        </w:rPr>
+        <w:t xml:space="preserve"> ID: 1876 - $55.00 : </w:t>
+      </w:r>
+      <w:proofErr w:type="spellStart"/>
+      <w:r>
+        <w:rPr>
+          <w:color w:val="000000"/>
+        </w:rPr>
+        <w:t>Adafruit</w:t>
+      </w:r>
+      <w:proofErr w:type="spellEnd"/>
+      <w:r>
+        <w:rPr>
+          <w:color w:val="000000"/>
+        </w:rPr>
+        <w:t xml:space="preserve"> Industries, Unique &amp; fun DIY electronics and kits",</w:t>
+      </w:r>
+      <w:r>
+        <w:rPr>
+          <w:rStyle w:val="apple-converted-space"/>
+          <w:color w:val="000000"/>
+        </w:rPr>
+        <w:t> </w:t>
+      </w:r>
+      <w:r>
+        <w:rPr>
+          <w:i/>
+          <w:iCs/>
+          <w:color w:val="000000"/>
+        </w:rPr>
+        <w:t>Adafruit.com</w:t>
+      </w:r>
+      <w:r>
+        <w:rPr>
+          <w:color w:val="000000"/>
+        </w:rPr>
+        <w:t>, 2017. [Online]. Available: https://www.adafruit.com/product/1876. [Accessed: 30- Mar- 2017].</w:t>
+      </w:r>
+    </w:p>
+    <w:p>
+      <w:pPr>
+        <w:pStyle w:val="NormalWeb"/>
+        <w:shd w:val="clear" w:color="auto" w:fill="FFFFFF"/>
+        <w:spacing w:before="0" w:beforeAutospacing="0" w:after="180" w:afterAutospacing="0"/>
+        <w:ind w:left="450" w:hanging="450"/>
+        <w:rPr>
+          <w:color w:val="000000"/>
+        </w:rPr>
+      </w:pPr>
+      <w:r>
+        <w:rPr>
+          <w:color w:val="000000"/>
+        </w:rPr>
+        <w:t xml:space="preserve">[7]"Arduino - </w:t>
+      </w:r>
+      <w:proofErr w:type="spellStart"/>
+      <w:r>
+        <w:rPr>
+          <w:color w:val="000000"/>
+        </w:rPr>
+        <w:t>MiniBootloader</w:t>
+      </w:r>
+      <w:proofErr w:type="spellEnd"/>
+      <w:r>
+        <w:rPr>
+          <w:color w:val="000000"/>
+        </w:rPr>
+        <w:t>",</w:t>
+      </w:r>
+      <w:r>
+        <w:rPr>
+          <w:rStyle w:val="apple-converted-space"/>
+          <w:color w:val="000000"/>
+        </w:rPr>
+        <w:t> </w:t>
+      </w:r>
+      <w:r>
+        <w:rPr>
+          <w:i/>
+          <w:iCs/>
+          <w:color w:val="000000"/>
+        </w:rPr>
+        <w:t>Arduino.cc</w:t>
+      </w:r>
+      <w:r>
+        <w:rPr>
+          <w:color w:val="000000"/>
+        </w:rPr>
+        <w:t>, 2017. [Online]. Available: https://www.arduino.cc/en/Hacking/MiniBootloader. [Accessed: 30- Mar- 2017].</w:t>
+      </w:r>
+    </w:p>
+    <w:p>
+      <w:pPr>
+        <w:pStyle w:val="NormalWeb"/>
+        <w:shd w:val="clear" w:color="auto" w:fill="FFFFFF"/>
+        <w:spacing w:before="0" w:beforeAutospacing="0" w:after="180" w:afterAutospacing="0"/>
+        <w:ind w:left="450" w:hanging="450"/>
+        <w:rPr>
+          <w:color w:val="000000"/>
+        </w:rPr>
+      </w:pPr>
+      <w:r>
+        <w:rPr>
+          <w:color w:val="000000"/>
+        </w:rPr>
+        <w:t>[8] Zoo Rated Productions,</w:t>
+      </w:r>
+      <w:r>
+        <w:rPr>
+          <w:rStyle w:val="apple-converted-space"/>
+          <w:color w:val="000000"/>
+        </w:rPr>
+        <w:t> </w:t>
+      </w:r>
+      <w:r>
+        <w:rPr>
+          <w:i/>
+          <w:iCs/>
+          <w:color w:val="000000"/>
+        </w:rPr>
+        <w:t xml:space="preserve">How </w:t>
+      </w:r>
+      <w:proofErr w:type="gramStart"/>
+      <w:r>
+        <w:rPr>
+          <w:i/>
+          <w:iCs/>
+          <w:color w:val="000000"/>
+        </w:rPr>
+        <w:t>To</w:t>
+      </w:r>
+      <w:proofErr w:type="gramEnd"/>
+      <w:r>
+        <w:rPr>
+          <w:i/>
+          <w:iCs/>
+          <w:color w:val="000000"/>
+        </w:rPr>
+        <w:t xml:space="preserve"> Load Bootloader onto Arduino</w:t>
+      </w:r>
+      <w:r>
+        <w:rPr>
+          <w:color w:val="000000"/>
+        </w:rPr>
+        <w:t>. 2013.</w:t>
+      </w:r>
+    </w:p>
+    <w:p>
+      <w:pPr>
+        <w:pStyle w:val="NormalWeb"/>
+        <w:shd w:val="clear" w:color="auto" w:fill="FFFFFF"/>
+        <w:spacing w:before="0" w:beforeAutospacing="0" w:after="180" w:afterAutospacing="0"/>
+        <w:ind w:left="450" w:hanging="450"/>
+        <w:rPr>
+          <w:color w:val="000000"/>
+        </w:rPr>
+      </w:pPr>
+      <w:r>
+        <w:rPr>
+          <w:color w:val="000000"/>
+        </w:rPr>
+        <w:t xml:space="preserve">[9]"AVR053: Internal RC Oscillator Calibration for </w:t>
+      </w:r>
+      <w:proofErr w:type="spellStart"/>
+      <w:r>
+        <w:rPr>
+          <w:color w:val="000000"/>
+        </w:rPr>
+        <w:t>tinyAVR</w:t>
+      </w:r>
+      <w:proofErr w:type="spellEnd"/>
+      <w:r>
+        <w:rPr>
+          <w:color w:val="000000"/>
+        </w:rPr>
+        <w:t xml:space="preserve"> and </w:t>
+      </w:r>
+      <w:proofErr w:type="spellStart"/>
+      <w:r>
+        <w:rPr>
+          <w:color w:val="000000"/>
+        </w:rPr>
+        <w:t>megaAVR</w:t>
+      </w:r>
+      <w:proofErr w:type="spellEnd"/>
+      <w:r>
+        <w:rPr>
+          <w:color w:val="000000"/>
+        </w:rPr>
+        <w:t xml:space="preserve"> Device: Application Note",</w:t>
+      </w:r>
+      <w:r>
+        <w:rPr>
+          <w:rStyle w:val="apple-converted-space"/>
+          <w:color w:val="000000"/>
+        </w:rPr>
+        <w:t> </w:t>
+      </w:r>
+      <w:r>
+        <w:rPr>
+          <w:i/>
+          <w:iCs/>
+          <w:color w:val="000000"/>
+        </w:rPr>
+        <w:t>Atmel</w:t>
+      </w:r>
+      <w:r>
+        <w:rPr>
+          <w:color w:val="000000"/>
+        </w:rPr>
+        <w:t>, 2017. [Online]. Available: http://www.atmel.com/Images/Atmel-2555-Internal-RC-Oscillator-Calibration-for-tinyAVR-and-megaAVR-Devices_ApplicationNote_AVR053.pdf. [Accessed: 30- Mar- 2017].</w:t>
+      </w:r>
+    </w:p>
+    <w:p>
+      <w:pPr>
+        <w:pStyle w:val="NormalWeb"/>
+        <w:shd w:val="clear" w:color="auto" w:fill="FFFFFF"/>
+        <w:spacing w:before="0" w:beforeAutospacing="0" w:after="180" w:afterAutospacing="0"/>
+        <w:ind w:left="450" w:hanging="450"/>
+        <w:rPr>
+          <w:color w:val="000000"/>
+        </w:rPr>
+      </w:pPr>
+      <w:r>
+        <w:rPr>
+          <w:color w:val="000000"/>
+        </w:rPr>
+        <w:t>[10]"Arduino - Setting up an Arduino on a breadboard",</w:t>
+      </w:r>
+      <w:r>
+        <w:rPr>
+          <w:rStyle w:val="apple-converted-space"/>
+          <w:color w:val="000000"/>
+        </w:rPr>
+        <w:t> </w:t>
+      </w:r>
+      <w:r>
+        <w:rPr>
+          <w:i/>
+          <w:iCs/>
+          <w:color w:val="000000"/>
+        </w:rPr>
+        <w:t>Arduino.cc</w:t>
+      </w:r>
+      <w:r>
+        <w:rPr>
+          <w:color w:val="000000"/>
+        </w:rPr>
+        <w:t>. [Online]. Available: https://www.arduino.cc/en/main/standalone. [Accessed: 30- Mar- 2017].</w:t>
+      </w:r>
+    </w:p>
+    <w:p>
+      <w:pPr>
         <w:rPr>
           <w:lang w:val="en"/>
         </w:rPr>
@@ -21501,7 +22016,7 @@
 </file>
 
 <file path=word/endnotes.xml><?xml version="1.0" encoding="utf-8"?>
-<w:endnotes xmlns:wpc="http://schemas.microsoft.com/office/word/2010/wordprocessingCanvas" xmlns:cx="http://schemas.microsoft.com/office/drawing/2014/chartex" xmlns:cx1="http://schemas.microsoft.com/office/drawing/2015/9/8/chartex" xmlns:cx2="http://schemas.microsoft.com/office/drawing/2015/10/21/chartex" xmlns:cx3="http://schemas.microsoft.com/office/drawing/2016/5/9/chartex" xmlns:cx4="http://schemas.microsoft.com/office/drawing/2016/5/10/chartex" xmlns:cx5="http://schemas.microsoft.com/office/drawing/2016/5/11/chartex" xmlns:cx6="http://schemas.microsoft.com/office/drawing/2016/5/12/chartex" xmlns:cx7="http://schemas.microsoft.com/office/drawing/2016/5/13/chartex" xmlns:cx8="http://schemas.microsoft.com/office/drawing/2016/5/14/chartex" xmlns:mc="http://schemas.openxmlformats.org/markup-compatibility/2006" xmlns:o="urn:schemas-microsoft-com:office:office" xmlns:r="http://schemas.openxmlformats.org/officeDocument/2006/relationships" xmlns:m="http://schemas.openxmlformats.org/officeDocument/2006/math" xmlns:v="urn:schemas-microsoft-com:vml" xmlns:wp14="http://schemas.microsoft.com/office/word/2010/wordprocessingDrawing" xmlns:wp="http://schemas.openxmlformats.org/drawingml/2006/wordprocessingDrawing" xmlns:w10="urn:schemas-microsoft-com:office:word" xmlns:w="http://schemas.openxmlformats.org/wordprocessingml/2006/main" xmlns:w14="http://schemas.microsoft.com/office/word/2010/wordml" xmlns:w15="http://schemas.microsoft.com/office/word/2012/wordml" xmlns:w16se="http://schemas.microsoft.com/office/word/2015/wordml/symex" xmlns:wpg="http://schemas.microsoft.com/office/word/2010/wordprocessingGroup" xmlns:wpi="http://schemas.microsoft.com/office/word/2010/wordprocessingInk" xmlns:wne="http://schemas.microsoft.com/office/word/2006/wordml" xmlns:wps="http://schemas.microsoft.com/office/word/2010/wordprocessingShape" mc:Ignorable="w14 w15 w16se wp14">
+<w:endnotes xmlns:wpc="http://schemas.microsoft.com/office/word/2010/wordprocessingCanvas" xmlns:mo="http://schemas.microsoft.com/office/mac/office/2008/main" xmlns:mc="http://schemas.openxmlformats.org/markup-compatibility/2006" xmlns:mv="urn:schemas-microsoft-com:mac:vml" xmlns:o="urn:schemas-microsoft-com:office:office" xmlns:r="http://schemas.openxmlformats.org/officeDocument/2006/relationships" xmlns:m="http://schemas.openxmlformats.org/officeDocument/2006/math" xmlns:v="urn:schemas-microsoft-com:vml" xmlns:wp14="http://schemas.microsoft.com/office/word/2010/wordprocessingDrawing" xmlns:wp="http://schemas.openxmlformats.org/drawingml/2006/wordprocessingDrawing" xmlns:w10="urn:schemas-microsoft-com:office:word" xmlns:w="http://schemas.openxmlformats.org/wordprocessingml/2006/main" xmlns:w14="http://schemas.microsoft.com/office/word/2010/wordml" xmlns:w15="http://schemas.microsoft.com/office/word/2012/wordml" xmlns:wpg="http://schemas.microsoft.com/office/word/2010/wordprocessingGroup" xmlns:wpi="http://schemas.microsoft.com/office/word/2010/wordprocessingInk" xmlns:wne="http://schemas.microsoft.com/office/word/2006/wordml" xmlns:wps="http://schemas.microsoft.com/office/word/2010/wordprocessingShape" mc:Ignorable="w14 w15 wp14">
   <w:endnote w:type="separator" w:id="-1">
     <w:p>
       <w:r>
@@ -21520,7 +22035,7 @@
 </file>
 
 <file path=word/footer1.xml><?xml version="1.0" encoding="utf-8"?>
-<w:ftr xmlns:wpc="http://schemas.microsoft.com/office/word/2010/wordprocessingCanvas" xmlns:cx="http://schemas.microsoft.com/office/drawing/2014/chartex" xmlns:cx1="http://schemas.microsoft.com/office/drawing/2015/9/8/chartex" xmlns:cx2="http://schemas.microsoft.com/office/drawing/2015/10/21/chartex" xmlns:cx3="http://schemas.microsoft.com/office/drawing/2016/5/9/chartex" xmlns:cx4="http://schemas.microsoft.com/office/drawing/2016/5/10/chartex" xmlns:cx5="http://schemas.microsoft.com/office/drawing/2016/5/11/chartex" xmlns:cx6="http://schemas.microsoft.com/office/drawing/2016/5/12/chartex" xmlns:cx7="http://schemas.microsoft.com/office/drawing/2016/5/13/chartex" xmlns:cx8="http://schemas.microsoft.com/office/drawing/2016/5/14/chartex" xmlns:mc="http://schemas.openxmlformats.org/markup-compatibility/2006" xmlns:o="urn:schemas-microsoft-com:office:office" xmlns:r="http://schemas.openxmlformats.org/officeDocument/2006/relationships" xmlns:m="http://schemas.openxmlformats.org/officeDocument/2006/math" xmlns:v="urn:schemas-microsoft-com:vml" xmlns:wp14="http://schemas.microsoft.com/office/word/2010/wordprocessingDrawing" xmlns:wp="http://schemas.openxmlformats.org/drawingml/2006/wordprocessingDrawing" xmlns:w10="urn:schemas-microsoft-com:office:word" xmlns:w="http://schemas.openxmlformats.org/wordprocessingml/2006/main" xmlns:w14="http://schemas.microsoft.com/office/word/2010/wordml" xmlns:w15="http://schemas.microsoft.com/office/word/2012/wordml" xmlns:w16se="http://schemas.microsoft.com/office/word/2015/wordml/symex" xmlns:wpg="http://schemas.microsoft.com/office/word/2010/wordprocessingGroup" xmlns:wpi="http://schemas.microsoft.com/office/word/2010/wordprocessingInk" xmlns:wne="http://schemas.microsoft.com/office/word/2006/wordml" xmlns:wps="http://schemas.microsoft.com/office/word/2010/wordprocessingShape" mc:Ignorable="w14 w15 w16se wp14">
+<w:ftr xmlns:wpc="http://schemas.microsoft.com/office/word/2010/wordprocessingCanvas" xmlns:mo="http://schemas.microsoft.com/office/mac/office/2008/main" xmlns:mc="http://schemas.openxmlformats.org/markup-compatibility/2006" xmlns:mv="urn:schemas-microsoft-com:mac:vml" xmlns:o="urn:schemas-microsoft-com:office:office" xmlns:r="http://schemas.openxmlformats.org/officeDocument/2006/relationships" xmlns:m="http://schemas.openxmlformats.org/officeDocument/2006/math" xmlns:v="urn:schemas-microsoft-com:vml" xmlns:wp14="http://schemas.microsoft.com/office/word/2010/wordprocessingDrawing" xmlns:wp="http://schemas.openxmlformats.org/drawingml/2006/wordprocessingDrawing" xmlns:w10="urn:schemas-microsoft-com:office:word" xmlns:w="http://schemas.openxmlformats.org/wordprocessingml/2006/main" xmlns:w14="http://schemas.microsoft.com/office/word/2010/wordml" xmlns:w15="http://schemas.microsoft.com/office/word/2012/wordml" xmlns:wpg="http://schemas.microsoft.com/office/word/2010/wordprocessingGroup" xmlns:wpi="http://schemas.microsoft.com/office/word/2010/wordprocessingInk" xmlns:wne="http://schemas.microsoft.com/office/word/2006/wordml" xmlns:wps="http://schemas.microsoft.com/office/word/2010/wordprocessingShape" mc:Ignorable="w14 w15 wp14">
   <w:sdt>
     <w:sdtPr>
       <w:id w:val="1177538669"/>
@@ -21581,7 +22096,7 @@
 </file>
 
 <file path=word/footer2.xml><?xml version="1.0" encoding="utf-8"?>
-<w:ftr xmlns:wpc="http://schemas.microsoft.com/office/word/2010/wordprocessingCanvas" xmlns:cx="http://schemas.microsoft.com/office/drawing/2014/chartex" xmlns:cx1="http://schemas.microsoft.com/office/drawing/2015/9/8/chartex" xmlns:cx2="http://schemas.microsoft.com/office/drawing/2015/10/21/chartex" xmlns:cx3="http://schemas.microsoft.com/office/drawing/2016/5/9/chartex" xmlns:cx4="http://schemas.microsoft.com/office/drawing/2016/5/10/chartex" xmlns:cx5="http://schemas.microsoft.com/office/drawing/2016/5/11/chartex" xmlns:cx6="http://schemas.microsoft.com/office/drawing/2016/5/12/chartex" xmlns:cx7="http://schemas.microsoft.com/office/drawing/2016/5/13/chartex" xmlns:cx8="http://schemas.microsoft.com/office/drawing/2016/5/14/chartex" xmlns:mc="http://schemas.openxmlformats.org/markup-compatibility/2006" xmlns:o="urn:schemas-microsoft-com:office:office" xmlns:r="http://schemas.openxmlformats.org/officeDocument/2006/relationships" xmlns:m="http://schemas.openxmlformats.org/officeDocument/2006/math" xmlns:v="urn:schemas-microsoft-com:vml" xmlns:wp14="http://schemas.microsoft.com/office/word/2010/wordprocessingDrawing" xmlns:wp="http://schemas.openxmlformats.org/drawingml/2006/wordprocessingDrawing" xmlns:w10="urn:schemas-microsoft-com:office:word" xmlns:w="http://schemas.openxmlformats.org/wordprocessingml/2006/main" xmlns:w14="http://schemas.microsoft.com/office/word/2010/wordml" xmlns:w15="http://schemas.microsoft.com/office/word/2012/wordml" xmlns:w16se="http://schemas.microsoft.com/office/word/2015/wordml/symex" xmlns:wpg="http://schemas.microsoft.com/office/word/2010/wordprocessingGroup" xmlns:wpi="http://schemas.microsoft.com/office/word/2010/wordprocessingInk" xmlns:wne="http://schemas.microsoft.com/office/word/2006/wordml" xmlns:wps="http://schemas.microsoft.com/office/word/2010/wordprocessingShape" mc:Ignorable="w14 w15 w16se wp14">
+<w:ftr xmlns:wpc="http://schemas.microsoft.com/office/word/2010/wordprocessingCanvas" xmlns:mo="http://schemas.microsoft.com/office/mac/office/2008/main" xmlns:mc="http://schemas.openxmlformats.org/markup-compatibility/2006" xmlns:mv="urn:schemas-microsoft-com:mac:vml" xmlns:o="urn:schemas-microsoft-com:office:office" xmlns:r="http://schemas.openxmlformats.org/officeDocument/2006/relationships" xmlns:m="http://schemas.openxmlformats.org/officeDocument/2006/math" xmlns:v="urn:schemas-microsoft-com:vml" xmlns:wp14="http://schemas.microsoft.com/office/word/2010/wordprocessingDrawing" xmlns:wp="http://schemas.openxmlformats.org/drawingml/2006/wordprocessingDrawing" xmlns:w10="urn:schemas-microsoft-com:office:word" xmlns:w="http://schemas.openxmlformats.org/wordprocessingml/2006/main" xmlns:w14="http://schemas.microsoft.com/office/word/2010/wordml" xmlns:w15="http://schemas.microsoft.com/office/word/2012/wordml" xmlns:wpg="http://schemas.microsoft.com/office/word/2010/wordprocessingGroup" xmlns:wpi="http://schemas.microsoft.com/office/word/2010/wordprocessingInk" xmlns:wne="http://schemas.microsoft.com/office/word/2006/wordml" xmlns:wps="http://schemas.microsoft.com/office/word/2010/wordprocessingShape" mc:Ignorable="w14 w15 wp14">
   <w:sdt>
     <w:sdtPr>
       <w:id w:val="-1846940156"/>
@@ -21614,7 +22129,7 @@
           <w:rPr>
             <w:noProof/>
           </w:rPr>
-          <w:t>50</w:t>
+          <w:t>60</w:t>
         </w:r>
         <w:r>
           <w:rPr>
@@ -21634,7 +22149,7 @@
 </file>
 
 <file path=word/footnotes.xml><?xml version="1.0" encoding="utf-8"?>
-<w:footnotes xmlns:wpc="http://schemas.microsoft.com/office/word/2010/wordprocessingCanvas" xmlns:cx="http://schemas.microsoft.com/office/drawing/2014/chartex" xmlns:cx1="http://schemas.microsoft.com/office/drawing/2015/9/8/chartex" xmlns:cx2="http://schemas.microsoft.com/office/drawing/2015/10/21/chartex" xmlns:cx3="http://schemas.microsoft.com/office/drawing/2016/5/9/chartex" xmlns:cx4="http://schemas.microsoft.com/office/drawing/2016/5/10/chartex" xmlns:cx5="http://schemas.microsoft.com/office/drawing/2016/5/11/chartex" xmlns:cx6="http://schemas.microsoft.com/office/drawing/2016/5/12/chartex" xmlns:cx7="http://schemas.microsoft.com/office/drawing/2016/5/13/chartex" xmlns:cx8="http://schemas.microsoft.com/office/drawing/2016/5/14/chartex" xmlns:mc="http://schemas.openxmlformats.org/markup-compatibility/2006" xmlns:o="urn:schemas-microsoft-com:office:office" xmlns:r="http://schemas.openxmlformats.org/officeDocument/2006/relationships" xmlns:m="http://schemas.openxmlformats.org/officeDocument/2006/math" xmlns:v="urn:schemas-microsoft-com:vml" xmlns:wp14="http://schemas.microsoft.com/office/word/2010/wordprocessingDrawing" xmlns:wp="http://schemas.openxmlformats.org/drawingml/2006/wordprocessingDrawing" xmlns:w10="urn:schemas-microsoft-com:office:word" xmlns:w="http://schemas.openxmlformats.org/wordprocessingml/2006/main" xmlns:w14="http://schemas.microsoft.com/office/word/2010/wordml" xmlns:w15="http://schemas.microsoft.com/office/word/2012/wordml" xmlns:w16se="http://schemas.microsoft.com/office/word/2015/wordml/symex" xmlns:wpg="http://schemas.microsoft.com/office/word/2010/wordprocessingGroup" xmlns:wpi="http://schemas.microsoft.com/office/word/2010/wordprocessingInk" xmlns:wne="http://schemas.microsoft.com/office/word/2006/wordml" xmlns:wps="http://schemas.microsoft.com/office/word/2010/wordprocessingShape" mc:Ignorable="w14 w15 w16se wp14">
+<w:footnotes xmlns:wpc="http://schemas.microsoft.com/office/word/2010/wordprocessingCanvas" xmlns:mo="http://schemas.microsoft.com/office/mac/office/2008/main" xmlns:mc="http://schemas.openxmlformats.org/markup-compatibility/2006" xmlns:mv="urn:schemas-microsoft-com:mac:vml" xmlns:o="urn:schemas-microsoft-com:office:office" xmlns:r="http://schemas.openxmlformats.org/officeDocument/2006/relationships" xmlns:m="http://schemas.openxmlformats.org/officeDocument/2006/math" xmlns:v="urn:schemas-microsoft-com:vml" xmlns:wp14="http://schemas.microsoft.com/office/word/2010/wordprocessingDrawing" xmlns:wp="http://schemas.openxmlformats.org/drawingml/2006/wordprocessingDrawing" xmlns:w10="urn:schemas-microsoft-com:office:word" xmlns:w="http://schemas.openxmlformats.org/wordprocessingml/2006/main" xmlns:w14="http://schemas.microsoft.com/office/word/2010/wordml" xmlns:w15="http://schemas.microsoft.com/office/word/2012/wordml" xmlns:wpg="http://schemas.microsoft.com/office/word/2010/wordprocessingGroup" xmlns:wpi="http://schemas.microsoft.com/office/word/2010/wordprocessingInk" xmlns:wne="http://schemas.microsoft.com/office/word/2006/wordml" xmlns:wps="http://schemas.microsoft.com/office/word/2010/wordprocessingShape" mc:Ignorable="w14 w15 wp14">
   <w:footnote w:type="separator" w:id="-1">
     <w:p>
       <w:r>
@@ -21653,7 +22168,7 @@
 </file>
 
 <file path=word/header1.xml><?xml version="1.0" encoding="utf-8"?>
-<w:hdr xmlns:wpc="http://schemas.microsoft.com/office/word/2010/wordprocessingCanvas" xmlns:cx="http://schemas.microsoft.com/office/drawing/2014/chartex" xmlns:cx1="http://schemas.microsoft.com/office/drawing/2015/9/8/chartex" xmlns:cx2="http://schemas.microsoft.com/office/drawing/2015/10/21/chartex" xmlns:cx3="http://schemas.microsoft.com/office/drawing/2016/5/9/chartex" xmlns:cx4="http://schemas.microsoft.com/office/drawing/2016/5/10/chartex" xmlns:cx5="http://schemas.microsoft.com/office/drawing/2016/5/11/chartex" xmlns:cx6="http://schemas.microsoft.com/office/drawing/2016/5/12/chartex" xmlns:cx7="http://schemas.microsoft.com/office/drawing/2016/5/13/chartex" xmlns:cx8="http://schemas.microsoft.com/office/drawing/2016/5/14/chartex" xmlns:mc="http://schemas.openxmlformats.org/markup-compatibility/2006" xmlns:o="urn:schemas-microsoft-com:office:office" xmlns:r="http://schemas.openxmlformats.org/officeDocument/2006/relationships" xmlns:m="http://schemas.openxmlformats.org/officeDocument/2006/math" xmlns:v="urn:schemas-microsoft-com:vml" xmlns:wp14="http://schemas.microsoft.com/office/word/2010/wordprocessingDrawing" xmlns:wp="http://schemas.openxmlformats.org/drawingml/2006/wordprocessingDrawing" xmlns:w10="urn:schemas-microsoft-com:office:word" xmlns:w="http://schemas.openxmlformats.org/wordprocessingml/2006/main" xmlns:w14="http://schemas.microsoft.com/office/word/2010/wordml" xmlns:w15="http://schemas.microsoft.com/office/word/2012/wordml" xmlns:w16se="http://schemas.microsoft.com/office/word/2015/wordml/symex" xmlns:wpg="http://schemas.microsoft.com/office/word/2010/wordprocessingGroup" xmlns:wpi="http://schemas.microsoft.com/office/word/2010/wordprocessingInk" xmlns:wne="http://schemas.microsoft.com/office/word/2006/wordml" xmlns:wps="http://schemas.microsoft.com/office/word/2010/wordprocessingShape" mc:Ignorable="w14 w15 w16se wp14">
+<w:hdr xmlns:wpc="http://schemas.microsoft.com/office/word/2010/wordprocessingCanvas" xmlns:mo="http://schemas.microsoft.com/office/mac/office/2008/main" xmlns:mc="http://schemas.openxmlformats.org/markup-compatibility/2006" xmlns:mv="urn:schemas-microsoft-com:mac:vml" xmlns:o="urn:schemas-microsoft-com:office:office" xmlns:r="http://schemas.openxmlformats.org/officeDocument/2006/relationships" xmlns:m="http://schemas.openxmlformats.org/officeDocument/2006/math" xmlns:v="urn:schemas-microsoft-com:vml" xmlns:wp14="http://schemas.microsoft.com/office/word/2010/wordprocessingDrawing" xmlns:wp="http://schemas.openxmlformats.org/drawingml/2006/wordprocessingDrawing" xmlns:w10="urn:schemas-microsoft-com:office:word" xmlns:w="http://schemas.openxmlformats.org/wordprocessingml/2006/main" xmlns:w14="http://schemas.microsoft.com/office/word/2010/wordml" xmlns:w15="http://schemas.microsoft.com/office/word/2012/wordml" xmlns:wpg="http://schemas.microsoft.com/office/word/2010/wordprocessingGroup" xmlns:wpi="http://schemas.microsoft.com/office/word/2010/wordprocessingInk" xmlns:wne="http://schemas.microsoft.com/office/word/2006/wordml" xmlns:wps="http://schemas.microsoft.com/office/word/2010/wordprocessingShape" mc:Ignorable="w14 w15 wp14">
   <w:p>
     <w:pPr>
       <w:pStyle w:val="Header"/>
@@ -21663,7 +22178,7 @@
 </file>
 
 <file path=word/header2.xml><?xml version="1.0" encoding="utf-8"?>
-<w:hdr xmlns:wpc="http://schemas.microsoft.com/office/word/2010/wordprocessingCanvas" xmlns:cx="http://schemas.microsoft.com/office/drawing/2014/chartex" xmlns:cx1="http://schemas.microsoft.com/office/drawing/2015/9/8/chartex" xmlns:cx2="http://schemas.microsoft.com/office/drawing/2015/10/21/chartex" xmlns:cx3="http://schemas.microsoft.com/office/drawing/2016/5/9/chartex" xmlns:cx4="http://schemas.microsoft.com/office/drawing/2016/5/10/chartex" xmlns:cx5="http://schemas.microsoft.com/office/drawing/2016/5/11/chartex" xmlns:cx6="http://schemas.microsoft.com/office/drawing/2016/5/12/chartex" xmlns:cx7="http://schemas.microsoft.com/office/drawing/2016/5/13/chartex" xmlns:cx8="http://schemas.microsoft.com/office/drawing/2016/5/14/chartex" xmlns:mc="http://schemas.openxmlformats.org/markup-compatibility/2006" xmlns:o="urn:schemas-microsoft-com:office:office" xmlns:r="http://schemas.openxmlformats.org/officeDocument/2006/relationships" xmlns:m="http://schemas.openxmlformats.org/officeDocument/2006/math" xmlns:v="urn:schemas-microsoft-com:vml" xmlns:wp14="http://schemas.microsoft.com/office/word/2010/wordprocessingDrawing" xmlns:wp="http://schemas.openxmlformats.org/drawingml/2006/wordprocessingDrawing" xmlns:w10="urn:schemas-microsoft-com:office:word" xmlns:w="http://schemas.openxmlformats.org/wordprocessingml/2006/main" xmlns:w14="http://schemas.microsoft.com/office/word/2010/wordml" xmlns:w15="http://schemas.microsoft.com/office/word/2012/wordml" xmlns:w16se="http://schemas.microsoft.com/office/word/2015/wordml/symex" xmlns:wpg="http://schemas.microsoft.com/office/word/2010/wordprocessingGroup" xmlns:wpi="http://schemas.microsoft.com/office/word/2010/wordprocessingInk" xmlns:wne="http://schemas.microsoft.com/office/word/2006/wordml" xmlns:wps="http://schemas.microsoft.com/office/word/2010/wordprocessingShape" mc:Ignorable="w14 w15 w16se wp14">
+<w:hdr xmlns:wpc="http://schemas.microsoft.com/office/word/2010/wordprocessingCanvas" xmlns:mo="http://schemas.microsoft.com/office/mac/office/2008/main" xmlns:mc="http://schemas.openxmlformats.org/markup-compatibility/2006" xmlns:mv="urn:schemas-microsoft-com:mac:vml" xmlns:o="urn:schemas-microsoft-com:office:office" xmlns:r="http://schemas.openxmlformats.org/officeDocument/2006/relationships" xmlns:m="http://schemas.openxmlformats.org/officeDocument/2006/math" xmlns:v="urn:schemas-microsoft-com:vml" xmlns:wp14="http://schemas.microsoft.com/office/word/2010/wordprocessingDrawing" xmlns:wp="http://schemas.openxmlformats.org/drawingml/2006/wordprocessingDrawing" xmlns:w10="urn:schemas-microsoft-com:office:word" xmlns:w="http://schemas.openxmlformats.org/wordprocessingml/2006/main" xmlns:w14="http://schemas.microsoft.com/office/word/2010/wordml" xmlns:w15="http://schemas.microsoft.com/office/word/2012/wordml" xmlns:wpg="http://schemas.microsoft.com/office/word/2010/wordprocessingGroup" xmlns:wpi="http://schemas.microsoft.com/office/word/2010/wordprocessingInk" xmlns:wne="http://schemas.microsoft.com/office/word/2006/wordml" xmlns:wps="http://schemas.microsoft.com/office/word/2010/wordprocessingShape" mc:Ignorable="w14 w15 wp14">
   <w:p>
     <w:pPr>
       <w:pStyle w:val="Header"/>
@@ -21673,8 +22188,8 @@
 </file>
 
 <file path=word/numbering.xml><?xml version="1.0" encoding="utf-8"?>
-<w:numbering xmlns:wpc="http://schemas.microsoft.com/office/word/2010/wordprocessingCanvas" xmlns:cx="http://schemas.microsoft.com/office/drawing/2014/chartex" xmlns:cx1="http://schemas.microsoft.com/office/drawing/2015/9/8/chartex" xmlns:cx2="http://schemas.microsoft.com/office/drawing/2015/10/21/chartex" xmlns:cx3="http://schemas.microsoft.com/office/drawing/2016/5/9/chartex" xmlns:cx4="http://schemas.microsoft.com/office/drawing/2016/5/10/chartex" xmlns:cx5="http://schemas.microsoft.com/office/drawing/2016/5/11/chartex" xmlns:cx6="http://schemas.microsoft.com/office/drawing/2016/5/12/chartex" xmlns:cx7="http://schemas.microsoft.com/office/drawing/2016/5/13/chartex" xmlns:cx8="http://schemas.microsoft.com/office/drawing/2016/5/14/chartex" xmlns:mc="http://schemas.openxmlformats.org/markup-compatibility/2006" xmlns:o="urn:schemas-microsoft-com:office:office" xmlns:r="http://schemas.openxmlformats.org/officeDocument/2006/relationships" xmlns:m="http://schemas.openxmlformats.org/officeDocument/2006/math" xmlns:v="urn:schemas-microsoft-com:vml" xmlns:wp14="http://schemas.microsoft.com/office/word/2010/wordprocessingDrawing" xmlns:wp="http://schemas.openxmlformats.org/drawingml/2006/wordprocessingDrawing" xmlns:w10="urn:schemas-microsoft-com:office:word" xmlns:w="http://schemas.openxmlformats.org/wordprocessingml/2006/main" xmlns:w14="http://schemas.microsoft.com/office/word/2010/wordml" xmlns:w15="http://schemas.microsoft.com/office/word/2012/wordml" xmlns:w16se="http://schemas.microsoft.com/office/word/2015/wordml/symex" xmlns:wpg="http://schemas.microsoft.com/office/word/2010/wordprocessingGroup" xmlns:wpi="http://schemas.microsoft.com/office/word/2010/wordprocessingInk" xmlns:wne="http://schemas.microsoft.com/office/word/2006/wordml" xmlns:wps="http://schemas.microsoft.com/office/word/2010/wordprocessingShape" mc:Ignorable="w14 w15 w16se wp14">
-  <w:abstractNum w:abstractNumId="0" w15:restartNumberingAfterBreak="0">
+<w:numbering xmlns:wpc="http://schemas.microsoft.com/office/word/2010/wordprocessingCanvas" xmlns:mo="http://schemas.microsoft.com/office/mac/office/2008/main" xmlns:mc="http://schemas.openxmlformats.org/markup-compatibility/2006" xmlns:mv="urn:schemas-microsoft-com:mac:vml" xmlns:o="urn:schemas-microsoft-com:office:office" xmlns:r="http://schemas.openxmlformats.org/officeDocument/2006/relationships" xmlns:m="http://schemas.openxmlformats.org/officeDocument/2006/math" xmlns:v="urn:schemas-microsoft-com:vml" xmlns:wp14="http://schemas.microsoft.com/office/word/2010/wordprocessingDrawing" xmlns:wp="http://schemas.openxmlformats.org/drawingml/2006/wordprocessingDrawing" xmlns:w10="urn:schemas-microsoft-com:office:word" xmlns:w="http://schemas.openxmlformats.org/wordprocessingml/2006/main" xmlns:w14="http://schemas.microsoft.com/office/word/2010/wordml" xmlns:w15="http://schemas.microsoft.com/office/word/2012/wordml" xmlns:wpg="http://schemas.microsoft.com/office/word/2010/wordprocessingGroup" xmlns:wpi="http://schemas.microsoft.com/office/word/2010/wordprocessingInk" xmlns:wne="http://schemas.microsoft.com/office/word/2006/wordml" xmlns:wps="http://schemas.microsoft.com/office/word/2010/wordprocessingShape" mc:Ignorable="w14 w15 wp14">
+  <w:abstractNum w:abstractNumId="0">
     <w:nsid w:val="070A3C91"/>
     <w:multiLevelType w:val="multilevel"/>
     <w:tmpl w:val="91D07F64"/>
@@ -21787,7 +22302,7 @@
       </w:rPr>
     </w:lvl>
   </w:abstractNum>
-  <w:abstractNum w:abstractNumId="1" w15:restartNumberingAfterBreak="0">
+  <w:abstractNum w:abstractNumId="1">
     <w:nsid w:val="12945961"/>
     <w:multiLevelType w:val="hybridMultilevel"/>
     <w:tmpl w:val="6562B728"/>
@@ -21876,7 +22391,7 @@
       </w:pPr>
     </w:lvl>
   </w:abstractNum>
-  <w:abstractNum w:abstractNumId="2" w15:restartNumberingAfterBreak="0">
+  <w:abstractNum w:abstractNumId="2">
     <w:nsid w:val="18CC0EB5"/>
     <w:multiLevelType w:val="multilevel"/>
     <w:tmpl w:val="AC0823B2"/>
@@ -22025,7 +22540,7 @@
       </w:rPr>
     </w:lvl>
   </w:abstractNum>
-  <w:abstractNum w:abstractNumId="3" w15:restartNumberingAfterBreak="0">
+  <w:abstractNum w:abstractNumId="3">
     <w:nsid w:val="1C674246"/>
     <w:multiLevelType w:val="hybridMultilevel"/>
     <w:tmpl w:val="3F7863C2"/>
@@ -22114,7 +22629,7 @@
       </w:pPr>
     </w:lvl>
   </w:abstractNum>
-  <w:abstractNum w:abstractNumId="4" w15:restartNumberingAfterBreak="0">
+  <w:abstractNum w:abstractNumId="4">
     <w:nsid w:val="2AAB0C6E"/>
     <w:multiLevelType w:val="hybridMultilevel"/>
     <w:tmpl w:val="628898B4"/>
@@ -22203,7 +22718,7 @@
       </w:pPr>
     </w:lvl>
   </w:abstractNum>
-  <w:abstractNum w:abstractNumId="5" w15:restartNumberingAfterBreak="0">
+  <w:abstractNum w:abstractNumId="5">
     <w:nsid w:val="39261E6A"/>
     <w:multiLevelType w:val="multilevel"/>
     <w:tmpl w:val="0504CE16"/>
@@ -22352,7 +22867,7 @@
       </w:rPr>
     </w:lvl>
   </w:abstractNum>
-  <w:abstractNum w:abstractNumId="6" w15:restartNumberingAfterBreak="0">
+  <w:abstractNum w:abstractNumId="6">
     <w:nsid w:val="42725A17"/>
     <w:multiLevelType w:val="hybridMultilevel"/>
     <w:tmpl w:val="53544014"/>
@@ -22441,7 +22956,7 @@
       </w:pPr>
     </w:lvl>
   </w:abstractNum>
-  <w:abstractNum w:abstractNumId="7" w15:restartNumberingAfterBreak="0">
+  <w:abstractNum w:abstractNumId="7">
     <w:nsid w:val="5B687671"/>
     <w:multiLevelType w:val="hybridMultilevel"/>
     <w:tmpl w:val="7FDCB930"/>
@@ -22554,7 +23069,7 @@
       </w:rPr>
     </w:lvl>
   </w:abstractNum>
-  <w:abstractNum w:abstractNumId="8" w15:restartNumberingAfterBreak="0">
+  <w:abstractNum w:abstractNumId="8">
     <w:nsid w:val="6D3A0B92"/>
     <w:multiLevelType w:val="hybridMultilevel"/>
     <w:tmpl w:val="D68EAEC0"/>
@@ -22643,7 +23158,7 @@
       </w:pPr>
     </w:lvl>
   </w:abstractNum>
-  <w:abstractNum w:abstractNumId="9" w15:restartNumberingAfterBreak="0">
+  <w:abstractNum w:abstractNumId="9">
     <w:nsid w:val="703B5518"/>
     <w:multiLevelType w:val="multilevel"/>
     <w:tmpl w:val="83DE51DE"/>
@@ -22792,7 +23307,7 @@
       </w:rPr>
     </w:lvl>
   </w:abstractNum>
-  <w:abstractNum w:abstractNumId="10" w15:restartNumberingAfterBreak="0">
+  <w:abstractNum w:abstractNumId="10">
     <w:nsid w:val="7E821A43"/>
     <w:multiLevelType w:val="multilevel"/>
     <w:tmpl w:val="5C5E17AE"/>
@@ -22942,7 +23457,7 @@
 </file>
 
 <file path=word/styles.xml><?xml version="1.0" encoding="utf-8"?>
-<w:styles xmlns:mc="http://schemas.openxmlformats.org/markup-compatibility/2006" xmlns:r="http://schemas.openxmlformats.org/officeDocument/2006/relationships" xmlns:w="http://schemas.openxmlformats.org/wordprocessingml/2006/main" xmlns:w14="http://schemas.microsoft.com/office/word/2010/wordml" xmlns:w15="http://schemas.microsoft.com/office/word/2012/wordml" xmlns:w16se="http://schemas.microsoft.com/office/word/2015/wordml/symex" mc:Ignorable="w14 w15 w16se">
+<w:styles xmlns:mc="http://schemas.openxmlformats.org/markup-compatibility/2006" xmlns:r="http://schemas.openxmlformats.org/officeDocument/2006/relationships" xmlns:w="http://schemas.openxmlformats.org/wordprocessingml/2006/main" xmlns:w14="http://schemas.microsoft.com/office/word/2010/wordml" xmlns:w15="http://schemas.microsoft.com/office/word/2012/wordml" mc:Ignorable="w14 w15">
   <w:docDefaults>
     <w:rPrDefault>
       <w:rPr>
@@ -22958,7 +23473,7 @@
       </w:pPr>
     </w:pPrDefault>
   </w:docDefaults>
-  <w:latentStyles w:defLockedState="0" w:defUIPriority="99" w:defSemiHidden="0" w:defUnhideWhenUsed="0" w:defQFormat="0" w:count="374">
+  <w:latentStyles w:defLockedState="0" w:defUIPriority="99" w:defSemiHidden="0" w:defUnhideWhenUsed="0" w:defQFormat="0" w:count="382">
     <w:lsdException w:name="Normal" w:uiPriority="0" w:qFormat="1"/>
     <w:lsdException w:name="heading 1" w:uiPriority="9" w:qFormat="1"/>
     <w:lsdException w:name="heading 2" w:semiHidden="1" w:uiPriority="9" w:unhideWhenUsed="1" w:qFormat="1"/>
@@ -23537,6 +24052,7 @@
       <w:szCs w:val="24"/>
     </w:rPr>
     <w:tblPr>
+      <w:tblInd w:w="0" w:type="dxa"/>
       <w:tblBorders>
         <w:top w:val="single" w:sz="4" w:space="0" w:color="auto"/>
         <w:left w:val="single" w:sz="4" w:space="0" w:color="auto"/>
@@ -23545,6 +24061,12 @@
         <w:insideH w:val="single" w:sz="4" w:space="0" w:color="auto"/>
         <w:insideV w:val="single" w:sz="4" w:space="0" w:color="auto"/>
       </w:tblBorders>
+      <w:tblCellMar>
+        <w:top w:w="0" w:type="dxa"/>
+        <w:left w:w="108" w:type="dxa"/>
+        <w:bottom w:w="0" w:type="dxa"/>
+        <w:right w:w="108" w:type="dxa"/>
+      </w:tblCellMar>
     </w:tblPr>
   </w:style>
   <w:style w:type="paragraph" w:styleId="Header">
@@ -23819,6 +24341,23 @@
       <w:szCs w:val="22"/>
     </w:rPr>
   </w:style>
+  <w:style w:type="character" w:styleId="FollowedHyperlink">
+    <w:name w:val="FollowedHyperlink"/>
+    <w:basedOn w:val="DefaultParagraphFont"/>
+    <w:uiPriority w:val="99"/>
+    <w:semiHidden/>
+    <w:unhideWhenUsed/>
+    <w:rsid w:val="00C760D4"/>
+    <w:rPr>
+      <w:color w:val="954F72" w:themeColor="followedHyperlink"/>
+      <w:u w:val="single"/>
+    </w:rPr>
+  </w:style>
+  <w:style w:type="character" w:customStyle="1" w:styleId="apple-converted-space">
+    <w:name w:val="apple-converted-space"/>
+    <w:basedOn w:val="DefaultParagraphFont"/>
+    <w:rsid w:val="00C760D4"/>
+  </w:style>
 </w:styles>
 </file>
 
@@ -24088,7 +24627,7 @@
 </file>
 
 <file path=customXml/itemProps1.xml><?xml version="1.0" encoding="utf-8"?>
-<ds:datastoreItem xmlns:ds="http://schemas.openxmlformats.org/officeDocument/2006/customXml" ds:itemID="{A4857B41-F34D-44EF-91EB-076DDB2EE4F3}">
+<ds:datastoreItem xmlns:ds="http://schemas.openxmlformats.org/officeDocument/2006/customXml" ds:itemID="{6DAB17A5-AE7A-C141-B439-3689E46482A2}">
   <ds:schemaRefs>
     <ds:schemaRef ds:uri="http://schemas.openxmlformats.org/officeDocument/2006/bibliography"/>
   </ds:schemaRefs>

</xml_diff>